<commit_message>
version 1.5  todo documentacion
</commit_message>
<xml_diff>
--- a/Documentacion/Documentacion_estadisticas_futbol_2023.docx
+++ b/Documentacion/Documentacion_estadisticas_futbol_2023.docx
@@ -52,6 +52,47 @@
       </w:r>
     </w:p>
     <w:p/>
+    <w:p>
+      <w:pPr>
+        <w:rPr>
+          <w:b/>
+          <w:bCs/>
+          <w:sz w:val="52"/>
+          <w:szCs w:val="52"/>
+        </w:rPr>
+      </w:pPr>
+    </w:p>
+    <w:p>
+      <w:pPr>
+        <w:rPr>
+          <w:b/>
+          <w:bCs/>
+          <w:sz w:val="52"/>
+          <w:szCs w:val="52"/>
+        </w:rPr>
+      </w:pPr>
+      <w:proofErr w:type="gramStart"/>
+      <w:r>
+        <w:rPr>
+          <w:b/>
+          <w:bCs/>
+          <w:sz w:val="52"/>
+          <w:szCs w:val="52"/>
+        </w:rPr>
+        <w:t>ESTADISTICAS  DEL</w:t>
+      </w:r>
+      <w:proofErr w:type="gramEnd"/>
+      <w:r>
+        <w:rPr>
+          <w:b/>
+          <w:bCs/>
+          <w:sz w:val="52"/>
+          <w:szCs w:val="52"/>
+        </w:rPr>
+        <w:t xml:space="preserve"> FUTBOL MUNDIAL </w:t>
+      </w:r>
+    </w:p>
+    <w:p/>
     <w:p/>
     <w:p>
       <w:r>
@@ -123,7 +164,6 @@
           <w:sz w:val="28"/>
           <w:szCs w:val="28"/>
         </w:rPr>
-        <w:lastRenderedPageBreak/>
         <w:t>Estadísticas de</w:t>
       </w:r>
       <w:r>
@@ -372,7 +412,6 @@
         </w:numPr>
       </w:pPr>
       <w:r>
-        <w:lastRenderedPageBreak/>
         <w:t>Introducción:</w:t>
       </w:r>
     </w:p>
@@ -458,12 +497,15 @@
         <w:t xml:space="preserve">                         </w:t>
       </w:r>
       <w:r>
-        <w:t xml:space="preserve">El principal objetivo es procesar la gran diversidad y cantidad de datos, que se </w:t>
-      </w:r>
-    </w:p>
-    <w:p>
-      <w:r>
-        <w:t xml:space="preserve">       Se obtienen de la página:   </w:t>
+        <w:t xml:space="preserve">El principal objetivo es procesar la gran diversidad y cantidad de datos, que </w:t>
+      </w:r>
+      <w:proofErr w:type="gramStart"/>
+      <w:r>
+        <w:t>se  obtienen</w:t>
+      </w:r>
+      <w:proofErr w:type="gramEnd"/>
+      <w:r>
+        <w:t xml:space="preserve"> de la página:   </w:t>
       </w:r>
       <w:hyperlink r:id="rId6" w:history="1">
         <w:r>
@@ -477,20 +519,18 @@
         <w:t xml:space="preserve"> </w:t>
       </w:r>
       <w:r>
-        <w:t xml:space="preserve">  </w:t>
-      </w:r>
-      <w:proofErr w:type="gramStart"/>
-      <w:r>
-        <w:t xml:space="preserve">  ,</w:t>
-      </w:r>
-      <w:proofErr w:type="gramEnd"/>
-      <w:r>
-        <w:t xml:space="preserve"> simplificar  toda esta información y mostrarla de una manera que </w:t>
-      </w:r>
-    </w:p>
-    <w:p>
-      <w:r>
-        <w:t xml:space="preserve">       Cualquier aficionado lo pueda interpretar, sin </w:t>
+        <w:t xml:space="preserve">    , simplificar  toda esta información y mostrarla de una manera que </w:t>
+      </w:r>
+    </w:p>
+    <w:p>
+      <w:r>
+        <w:t xml:space="preserve">       </w:t>
+      </w:r>
+      <w:r>
+        <w:t>c</w:t>
+      </w:r>
+      <w:r>
+        <w:t xml:space="preserve">ualquier aficionado lo pueda interpretar, sin </w:t>
       </w:r>
       <w:r>
         <w:t>grandes conocimientos</w:t>
@@ -520,33 +560,184 @@
     </w:p>
     <w:p>
       <w:pPr>
-        <w:ind w:left="360"/>
-      </w:pPr>
-      <w:r>
-        <w:t xml:space="preserve">                                     </w:t>
-      </w:r>
-    </w:p>
-    <w:p/>
-    <w:p/>
-    <w:p>
-      <w:pPr>
-        <w:ind w:left="360"/>
-      </w:pPr>
-    </w:p>
-    <w:p>
-      <w:pPr>
-        <w:ind w:left="360"/>
-      </w:pPr>
-    </w:p>
-    <w:p>
-      <w:pPr>
-        <w:jc w:val="center"/>
-      </w:pPr>
-    </w:p>
-    <w:p>
-      <w:pPr>
-        <w:jc w:val="center"/>
-      </w:pPr>
+        <w:pStyle w:val="Prrafodelista"/>
+      </w:pPr>
+      <w:r>
+        <w:t xml:space="preserve">               La problemática de este </w:t>
+      </w:r>
+      <w:proofErr w:type="gramStart"/>
+      <w:r>
+        <w:t>proyecto ,</w:t>
+      </w:r>
+      <w:proofErr w:type="gramEnd"/>
+      <w:r>
+        <w:t xml:space="preserve"> se presenta  en la forma que se reciben los datos ,son todas planillas .</w:t>
+      </w:r>
+      <w:proofErr w:type="spellStart"/>
+      <w:r>
+        <w:t>csv</w:t>
+      </w:r>
+      <w:proofErr w:type="spellEnd"/>
+      <w:r>
+        <w:t xml:space="preserve"> , con muchas columnas , con muchos errores de caracteres alfanuméricos ,en los </w:t>
+      </w:r>
+      <w:r>
+        <w:t xml:space="preserve">datos </w:t>
+      </w:r>
+      <w:r>
+        <w:t xml:space="preserve"> que tienen </w:t>
+      </w:r>
+      <w:r>
+        <w:t xml:space="preserve">cargadas </w:t>
+      </w:r>
+      <w:r>
+        <w:t>l</w:t>
+      </w:r>
+      <w:r>
+        <w:t>a</w:t>
+      </w:r>
+      <w:r>
+        <w:t xml:space="preserve">s diferentes </w:t>
+      </w:r>
+      <w:r>
+        <w:t xml:space="preserve">celdas . Estos </w:t>
+      </w:r>
+      <w:proofErr w:type="gramStart"/>
+      <w:r>
+        <w:t>errores ,se</w:t>
+      </w:r>
+      <w:proofErr w:type="gramEnd"/>
+      <w:r>
+        <w:t xml:space="preserve"> pueden detectar, además de verlos como una planilla en Excel , también se puede utilizar un editor de código o texto ,en mi caso  utilizo </w:t>
+      </w:r>
+      <w:proofErr w:type="spellStart"/>
+      <w:r>
+        <w:t>Vscode</w:t>
+      </w:r>
+      <w:proofErr w:type="spellEnd"/>
+      <w:r>
+        <w:t xml:space="preserve"> , para detectar y corregir los distintos caracteres erróneos.</w:t>
+      </w:r>
+    </w:p>
+    <w:p>
+      <w:pPr>
+        <w:pStyle w:val="Prrafodelista"/>
+      </w:pPr>
+      <w:r>
+        <w:t xml:space="preserve">Además se deben adaptar los distintos tipos de datos </w:t>
+      </w:r>
+      <w:proofErr w:type="gramStart"/>
+      <w:r>
+        <w:t>recibidos ,</w:t>
+      </w:r>
+      <w:proofErr w:type="gramEnd"/>
+      <w:r>
+        <w:t xml:space="preserve"> sin </w:t>
+      </w:r>
+      <w:proofErr w:type="spellStart"/>
+      <w:r>
+        <w:t>numéricos,float</w:t>
+      </w:r>
+      <w:proofErr w:type="spellEnd"/>
+      <w:r>
+        <w:t xml:space="preserve"> ,fechas ,</w:t>
+      </w:r>
+      <w:proofErr w:type="spellStart"/>
+      <w:r>
+        <w:t>etc</w:t>
+      </w:r>
+      <w:proofErr w:type="spellEnd"/>
+      <w:r>
+        <w:t xml:space="preserve"> y ad</w:t>
+      </w:r>
+      <w:r>
+        <w:t>ap</w:t>
+      </w:r>
+      <w:r>
+        <w:t xml:space="preserve">tarlos para el código </w:t>
+      </w:r>
+      <w:proofErr w:type="spellStart"/>
+      <w:r>
+        <w:t>sql</w:t>
+      </w:r>
+      <w:proofErr w:type="spellEnd"/>
+      <w:r>
+        <w:t xml:space="preserve"> .</w:t>
+      </w:r>
+    </w:p>
+    <w:p>
+      <w:pPr>
+        <w:pStyle w:val="Prrafodelista"/>
+      </w:pPr>
+      <w:proofErr w:type="gramStart"/>
+      <w:r>
+        <w:t>También ,</w:t>
+      </w:r>
+      <w:proofErr w:type="gramEnd"/>
+      <w:r>
+        <w:t xml:space="preserve"> debemos adaptar e interpretar las distintas tablas , para que los usuarios puedan obtener información simple y clara , para esto </w:t>
+      </w:r>
+      <w:proofErr w:type="spellStart"/>
+      <w:r>
+        <w:t>seleccionames</w:t>
+      </w:r>
+      <w:proofErr w:type="spellEnd"/>
+      <w:r>
+        <w:t xml:space="preserve"> y  reducimos considerablemente ,la cantidad de información que recibimos ,para generar una base de datos mas  acorde ,a lo que queremos mostrar.</w:t>
+      </w:r>
+    </w:p>
+    <w:p>
+      <w:pPr>
+        <w:pStyle w:val="Prrafodelista"/>
+      </w:pPr>
+    </w:p>
+    <w:p>
+      <w:pPr>
+        <w:pStyle w:val="Prrafodelista"/>
+        <w:numPr>
+          <w:ilvl w:val="0"/>
+          <w:numId w:val="2"/>
+        </w:numPr>
+      </w:pPr>
+      <w:r>
+        <w:t xml:space="preserve">Modelo de </w:t>
+      </w:r>
+      <w:proofErr w:type="gramStart"/>
+      <w:r>
+        <w:t>Negocio :</w:t>
+      </w:r>
+      <w:proofErr w:type="gramEnd"/>
+      <w:r>
+        <w:t xml:space="preserve"> </w:t>
+      </w:r>
+    </w:p>
+    <w:p>
+      <w:r>
+        <w:t xml:space="preserve">                          Este  proyecto  </w:t>
+      </w:r>
+      <w:proofErr w:type="spellStart"/>
+      <w:r>
+        <w:t>mas</w:t>
+      </w:r>
+      <w:proofErr w:type="spellEnd"/>
+      <w:r>
+        <w:t xml:space="preserve"> allá  de estar  destinado principalmente  ,para  que aficionados al futbol ,puedan tener datos de sus equipos y de sus ligas preferidas , también se puede utilizar profesionalmente ,por ejemplo     generando informes  y métricas  ,para los equipos técnicos de los distintos  equipos, selecciones o profesionales  del deporte  ,ya que podemos generar métricas  relacionadas  con el desempeños de los jugadores , ya sea físicamente o en el desarrollo del juego , y también  el desempeño de los equipos  ,porque contamos con docenas de parámetros : metros recorridos por el jugador , cantidad de pases que dio, cuantos erro , cuantos minutos estuvo activo ,cuantos inmóvil , </w:t>
+      </w:r>
+      <w:proofErr w:type="spellStart"/>
+      <w:r>
+        <w:t>etc</w:t>
+      </w:r>
+      <w:proofErr w:type="spellEnd"/>
+    </w:p>
+    <w:p>
+      <w:proofErr w:type="gramStart"/>
+      <w:r>
+        <w:t>Simplemente ,</w:t>
+      </w:r>
+      <w:proofErr w:type="gramEnd"/>
+      <w:r>
+        <w:t xml:space="preserve"> se  deberá  filtrar los datos que se requieran ,para cada caso ,en las planillas que se reciben de la pagina . </w:t>
+      </w:r>
     </w:p>
     <w:p/>
     <w:p/>
@@ -558,17 +749,8 @@
     <w:p/>
     <w:p/>
     <w:p/>
-    <w:p/>
-    <w:p/>
-    <w:p/>
-    <w:p/>
-    <w:p/>
-    <w:p/>
-    <w:p/>
-    <w:p/>
-    <w:p>
-      <w:r>
-        <w:lastRenderedPageBreak/>
+    <w:p>
+      <w:r>
         <w:t>5</w:t>
       </w:r>
       <w:proofErr w:type="gramStart"/>
@@ -582,14 +764,22 @@
     </w:p>
     <w:p>
       <w:pPr>
+        <w:ind w:right="-1135"/>
+      </w:pPr>
+    </w:p>
+    <w:p>
+      <w:pPr>
         <w:ind w:left="-1276" w:right="-1135"/>
       </w:pPr>
       <w:r>
+        <w:rPr>
+          <w:noProof/>
+        </w:rPr>
         <w:drawing>
-          <wp:inline distT="0" distB="0" distL="0" distR="0" wp14:anchorId="1DC0878D" wp14:editId="226D5111">
-            <wp:extent cx="6980555" cy="4817326"/>
-            <wp:effectExtent l="0" t="0" r="0" b="2540"/>
-            <wp:docPr id="460315749" name="Imagen 1" descr="Diagrama, Escala de tiempo&#10;&#10;Descripción generada automáticamente con confianza media"/>
+          <wp:inline distT="0" distB="0" distL="0" distR="0" wp14:anchorId="08E245C1" wp14:editId="1CFB284C">
+            <wp:extent cx="7058877" cy="4527395"/>
+            <wp:effectExtent l="0" t="0" r="8890" b="6985"/>
+            <wp:docPr id="953407399" name="Imagen 1" descr="Interfaz de usuario gráfica, Diagrama&#10;&#10;Descripción generada automáticamente"/>
             <wp:cNvGraphicFramePr>
               <a:graphicFrameLocks xmlns:a="http://schemas.openxmlformats.org/drawingml/2006/main" noChangeAspect="1"/>
             </wp:cNvGraphicFramePr>
@@ -597,7 +787,7 @@
               <a:graphicData uri="http://schemas.openxmlformats.org/drawingml/2006/picture">
                 <pic:pic xmlns:pic="http://schemas.openxmlformats.org/drawingml/2006/picture">
                   <pic:nvPicPr>
-                    <pic:cNvPr id="460315749" name="Imagen 1" descr="Diagrama, Escala de tiempo&#10;&#10;Descripción generada automáticamente con confianza media"/>
+                    <pic:cNvPr id="953407399" name="Imagen 1" descr="Interfaz de usuario gráfica, Diagrama&#10;&#10;Descripción generada automáticamente"/>
                     <pic:cNvPicPr/>
                   </pic:nvPicPr>
                   <pic:blipFill>
@@ -609,7 +799,7 @@
                   <pic:spPr>
                     <a:xfrm>
                       <a:off x="0" y="0"/>
-                      <a:ext cx="6991883" cy="4825143"/>
+                      <a:ext cx="7058877" cy="4527395"/>
                     </a:xfrm>
                     <a:prstGeom prst="rect">
                       <a:avLst/>
@@ -626,17 +816,15 @@
       <w:pPr>
         <w:ind w:left="-1276" w:right="-1135"/>
       </w:pPr>
-    </w:p>
-    <w:p>
-      <w:pPr>
-        <w:ind w:left="-1276" w:right="-1135"/>
-      </w:pPr>
-      <w:r>
+      <w:r>
+        <w:rPr>
+          <w:noProof/>
+        </w:rPr>
         <w:drawing>
-          <wp:inline distT="0" distB="0" distL="0" distR="0" wp14:anchorId="755574C6" wp14:editId="4AA41E00">
-            <wp:extent cx="7069455" cy="1556918"/>
-            <wp:effectExtent l="0" t="0" r="0" b="5715"/>
-            <wp:docPr id="1070485992" name="Imagen 1" descr="Forma&#10;&#10;Descripción generada automáticamente con confianza media"/>
+          <wp:inline distT="0" distB="0" distL="0" distR="0" wp14:anchorId="0FE3C096" wp14:editId="5EDB1BBB">
+            <wp:extent cx="7159083" cy="1583055"/>
+            <wp:effectExtent l="0" t="0" r="3810" b="0"/>
+            <wp:docPr id="251764895" name="Imagen 1" descr="Interfaz de usuario gráfica, Aplicación&#10;&#10;Descripción generada automáticamente"/>
             <wp:cNvGraphicFramePr>
               <a:graphicFrameLocks xmlns:a="http://schemas.openxmlformats.org/drawingml/2006/main" noChangeAspect="1"/>
             </wp:cNvGraphicFramePr>
@@ -644,7 +832,7 @@
               <a:graphicData uri="http://schemas.openxmlformats.org/drawingml/2006/picture">
                 <pic:pic xmlns:pic="http://schemas.openxmlformats.org/drawingml/2006/picture">
                   <pic:nvPicPr>
-                    <pic:cNvPr id="1070485992" name="Imagen 1" descr="Forma&#10;&#10;Descripción generada automáticamente con confianza media"/>
+                    <pic:cNvPr id="251764895" name="Imagen 1" descr="Interfaz de usuario gráfica, Aplicación&#10;&#10;Descripción generada automáticamente"/>
                     <pic:cNvPicPr/>
                   </pic:nvPicPr>
                   <pic:blipFill>
@@ -656,7 +844,7 @@
                   <pic:spPr>
                     <a:xfrm>
                       <a:off x="0" y="0"/>
-                      <a:ext cx="7081101" cy="1559483"/>
+                      <a:ext cx="7167308" cy="1584874"/>
                     </a:xfrm>
                     <a:prstGeom prst="rect">
                       <a:avLst/>
@@ -667,6 +855,1887 @@
             </a:graphic>
           </wp:inline>
         </w:drawing>
+      </w:r>
+    </w:p>
+    <w:p>
+      <w:r>
+        <w:br w:type="page"/>
+      </w:r>
+    </w:p>
+    <w:p>
+      <w:pPr>
+        <w:ind w:left="360" w:right="-1135"/>
+      </w:pPr>
+      <w:r>
+        <w:t>6</w:t>
+      </w:r>
+      <w:r>
+        <w:t>-</w:t>
+      </w:r>
+      <w:proofErr w:type="gramStart"/>
+      <w:r>
+        <w:t>Tablas  -</w:t>
+      </w:r>
+      <w:proofErr w:type="gramEnd"/>
+      <w:r>
+        <w:t xml:space="preserve"> descripción </w:t>
+      </w:r>
+      <w:r>
+        <w:t xml:space="preserve">: </w:t>
+      </w:r>
+      <w:r>
+        <w:rPr>
+          <w:b/>
+          <w:bCs/>
+        </w:rPr>
+        <w:t>estas tablas están construidas en relación a los datos que nos provee la pagina de donde extraemos  la información</w:t>
+      </w:r>
+      <w:r>
+        <w:t>.</w:t>
+      </w:r>
+    </w:p>
+    <w:p>
+      <w:pPr>
+        <w:ind w:right="-1135"/>
+      </w:pPr>
+    </w:p>
+    <w:p>
+      <w:pPr>
+        <w:ind w:left="360" w:right="-1135"/>
+      </w:pPr>
+      <w:r>
+        <w:t>s</w:t>
+      </w:r>
+      <w:r>
+        <w:drawing>
+          <wp:inline distT="0" distB="0" distL="0" distR="0" wp14:anchorId="0AF416F5" wp14:editId="512167E1">
+            <wp:extent cx="1981477" cy="2667372"/>
+            <wp:effectExtent l="0" t="0" r="0" b="0"/>
+            <wp:docPr id="1357034520" name="Imagen 1" descr="Texto&#10;&#10;Descripción generada automáticamente con confianza media"/>
+            <wp:cNvGraphicFramePr>
+              <a:graphicFrameLocks xmlns:a="http://schemas.openxmlformats.org/drawingml/2006/main" noChangeAspect="1"/>
+            </wp:cNvGraphicFramePr>
+            <a:graphic xmlns:a="http://schemas.openxmlformats.org/drawingml/2006/main">
+              <a:graphicData uri="http://schemas.openxmlformats.org/drawingml/2006/picture">
+                <pic:pic xmlns:pic="http://schemas.openxmlformats.org/drawingml/2006/picture">
+                  <pic:nvPicPr>
+                    <pic:cNvPr id="1357034520" name="Imagen 1" descr="Texto&#10;&#10;Descripción generada automáticamente con confianza media"/>
+                    <pic:cNvPicPr/>
+                  </pic:nvPicPr>
+                  <pic:blipFill>
+                    <a:blip r:embed="rId9"/>
+                    <a:stretch>
+                      <a:fillRect/>
+                    </a:stretch>
+                  </pic:blipFill>
+                  <pic:spPr>
+                    <a:xfrm>
+                      <a:off x="0" y="0"/>
+                      <a:ext cx="1981477" cy="2667372"/>
+                    </a:xfrm>
+                    <a:prstGeom prst="rect">
+                      <a:avLst/>
+                    </a:prstGeom>
+                  </pic:spPr>
+                </pic:pic>
+              </a:graphicData>
+            </a:graphic>
+          </wp:inline>
+        </w:drawing>
+      </w:r>
+    </w:p>
+    <w:p>
+      <w:pPr>
+        <w:ind w:left="360" w:right="-1135"/>
+      </w:pPr>
+    </w:p>
+    <w:p>
+      <w:pPr>
+        <w:ind w:left="360" w:right="-1135"/>
+      </w:pPr>
+      <w:proofErr w:type="spellStart"/>
+      <w:r>
+        <w:rPr>
+          <w:b/>
+          <w:bCs/>
+          <w:sz w:val="24"/>
+          <w:szCs w:val="24"/>
+        </w:rPr>
+        <w:t>a</w:t>
+      </w:r>
+      <w:r>
+        <w:rPr>
+          <w:b/>
+          <w:bCs/>
+          <w:sz w:val="24"/>
+          <w:szCs w:val="24"/>
+        </w:rPr>
+        <w:t>uditoria_datos_</w:t>
+      </w:r>
+      <w:proofErr w:type="gramStart"/>
+      <w:r>
+        <w:rPr>
+          <w:b/>
+          <w:bCs/>
+          <w:sz w:val="24"/>
+          <w:szCs w:val="24"/>
+        </w:rPr>
+        <w:t>equipos</w:t>
+      </w:r>
+      <w:proofErr w:type="spellEnd"/>
+      <w:r>
+        <w:t xml:space="preserve"> :</w:t>
+      </w:r>
+      <w:proofErr w:type="gramEnd"/>
+      <w:r>
+        <w:t xml:space="preserve"> </w:t>
+      </w:r>
+      <w:r>
+        <w:t xml:space="preserve">es  la tabla , que nos permite  supervisar  todas las transacciones que se realicen sobre la tabla </w:t>
+      </w:r>
+      <w:proofErr w:type="spellStart"/>
+      <w:r>
+        <w:t>datos_equipos</w:t>
+      </w:r>
+      <w:proofErr w:type="spellEnd"/>
+    </w:p>
+    <w:p>
+      <w:pPr>
+        <w:ind w:left="360" w:right="-1135"/>
+      </w:pPr>
+      <w:r>
+        <w:t xml:space="preserve">                                      como la carga de </w:t>
+      </w:r>
+      <w:proofErr w:type="spellStart"/>
+      <w:proofErr w:type="gramStart"/>
+      <w:r>
+        <w:t>datos,modificación</w:t>
+      </w:r>
+      <w:proofErr w:type="spellEnd"/>
+      <w:proofErr w:type="gramEnd"/>
+      <w:r>
+        <w:t xml:space="preserve">, </w:t>
+      </w:r>
+      <w:proofErr w:type="spellStart"/>
+      <w:r>
+        <w:t>etc,etc</w:t>
+      </w:r>
+      <w:proofErr w:type="spellEnd"/>
+      <w:r>
+        <w:t>, tiene  diferentes campos : un id para identificar la operación ,uno que indica a que tabla se esta auditando ,</w:t>
+      </w:r>
+    </w:p>
+    <w:p>
+      <w:pPr>
+        <w:ind w:left="360" w:right="-1135"/>
+      </w:pPr>
+      <w:r>
+        <w:t xml:space="preserve">                                      otro para indicar el usuario que realizo la </w:t>
+      </w:r>
+      <w:proofErr w:type="gramStart"/>
+      <w:r>
+        <w:t>operación ,</w:t>
+      </w:r>
+      <w:proofErr w:type="gramEnd"/>
+      <w:r>
+        <w:t xml:space="preserve"> un campo que indica que tipo de operación , fecha ,.., en </w:t>
+      </w:r>
+      <w:proofErr w:type="spellStart"/>
+      <w:r>
+        <w:t>sinstesis</w:t>
+      </w:r>
+      <w:proofErr w:type="spellEnd"/>
+      <w:r>
+        <w:t xml:space="preserve">  todos campos que me permitan </w:t>
+      </w:r>
+    </w:p>
+    <w:p>
+      <w:pPr>
+        <w:ind w:left="360" w:right="-1135"/>
+      </w:pPr>
+      <w:r>
+        <w:t xml:space="preserve">                                      realizar una </w:t>
+      </w:r>
+      <w:proofErr w:type="spellStart"/>
+      <w:r>
+        <w:t>auditoria</w:t>
+      </w:r>
+      <w:proofErr w:type="spellEnd"/>
+      <w:r>
+        <w:t>.</w:t>
+      </w:r>
+    </w:p>
+    <w:p>
+      <w:pPr>
+        <w:ind w:left="360" w:right="-1135"/>
+      </w:pPr>
+      <w:proofErr w:type="spellStart"/>
+      <w:r>
+        <w:rPr>
+          <w:b/>
+          <w:bCs/>
+          <w:sz w:val="24"/>
+          <w:szCs w:val="24"/>
+        </w:rPr>
+        <w:t>auditoria_datos_partidos</w:t>
+      </w:r>
+      <w:proofErr w:type="spellEnd"/>
+      <w:r>
+        <w:t xml:space="preserve">: </w:t>
+      </w:r>
+      <w:proofErr w:type="gramStart"/>
+      <w:r>
+        <w:t>es  la</w:t>
+      </w:r>
+      <w:proofErr w:type="gramEnd"/>
+      <w:r>
+        <w:t xml:space="preserve"> tabla , que nos permite  supervisar  todas las transacciones que se realicen sobre la tabla </w:t>
+      </w:r>
+      <w:proofErr w:type="spellStart"/>
+      <w:r>
+        <w:t>datos_</w:t>
+      </w:r>
+      <w:r>
+        <w:t>partidos</w:t>
+      </w:r>
+      <w:proofErr w:type="spellEnd"/>
+    </w:p>
+    <w:p>
+      <w:pPr>
+        <w:ind w:left="360" w:right="-1135"/>
+      </w:pPr>
+      <w:r>
+        <w:t xml:space="preserve">                                      como la carga de </w:t>
+      </w:r>
+      <w:proofErr w:type="spellStart"/>
+      <w:proofErr w:type="gramStart"/>
+      <w:r>
+        <w:t>datos,modificación</w:t>
+      </w:r>
+      <w:proofErr w:type="spellEnd"/>
+      <w:proofErr w:type="gramEnd"/>
+      <w:r>
+        <w:t xml:space="preserve">, </w:t>
+      </w:r>
+      <w:proofErr w:type="spellStart"/>
+      <w:r>
+        <w:t>etc,etc</w:t>
+      </w:r>
+      <w:proofErr w:type="spellEnd"/>
+      <w:r>
+        <w:t xml:space="preserve"> </w:t>
+      </w:r>
+      <w:r>
+        <w:t xml:space="preserve">tiene  diferentes campos : un id para identificar la operación ,uno que indica a que tabla se </w:t>
+      </w:r>
+      <w:proofErr w:type="spellStart"/>
+      <w:r>
+        <w:t>esta</w:t>
+      </w:r>
+      <w:proofErr w:type="spellEnd"/>
+      <w:r>
+        <w:t xml:space="preserve"> auditando ,</w:t>
+      </w:r>
+    </w:p>
+    <w:p>
+      <w:pPr>
+        <w:ind w:left="360" w:right="-1135"/>
+      </w:pPr>
+      <w:r>
+        <w:t xml:space="preserve">                                      otro para indicar el usuario que realizo la </w:t>
+      </w:r>
+      <w:proofErr w:type="gramStart"/>
+      <w:r>
+        <w:t>operación ,</w:t>
+      </w:r>
+      <w:proofErr w:type="gramEnd"/>
+      <w:r>
+        <w:t xml:space="preserve"> un campo que indica que tipo de operación , fecha ,.., en </w:t>
+      </w:r>
+      <w:proofErr w:type="spellStart"/>
+      <w:r>
+        <w:t>sinstesis</w:t>
+      </w:r>
+      <w:proofErr w:type="spellEnd"/>
+      <w:r>
+        <w:t xml:space="preserve">  todos campos que me permitan </w:t>
+      </w:r>
+    </w:p>
+    <w:p>
+      <w:pPr>
+        <w:ind w:left="360" w:right="-1135"/>
+      </w:pPr>
+      <w:r>
+        <w:t xml:space="preserve">                                      realizar una </w:t>
+      </w:r>
+      <w:proofErr w:type="spellStart"/>
+      <w:r>
+        <w:t>auditoria</w:t>
+      </w:r>
+      <w:proofErr w:type="spellEnd"/>
+      <w:r>
+        <w:t>.</w:t>
+      </w:r>
+    </w:p>
+    <w:p>
+      <w:pPr>
+        <w:ind w:left="360" w:right="-1135"/>
+      </w:pPr>
+    </w:p>
+    <w:p>
+      <w:pPr>
+        <w:ind w:left="360" w:right="-1135"/>
+      </w:pPr>
+      <w:proofErr w:type="spellStart"/>
+      <w:r>
+        <w:rPr>
+          <w:b/>
+          <w:bCs/>
+          <w:sz w:val="24"/>
+          <w:szCs w:val="24"/>
+        </w:rPr>
+        <w:t>auditoria_</w:t>
+      </w:r>
+      <w:r>
+        <w:rPr>
+          <w:b/>
+          <w:bCs/>
+          <w:sz w:val="24"/>
+          <w:szCs w:val="24"/>
+        </w:rPr>
+        <w:t>estadisticas_equipos</w:t>
+      </w:r>
+      <w:proofErr w:type="spellEnd"/>
+      <w:r>
+        <w:t xml:space="preserve">: </w:t>
+      </w:r>
+      <w:proofErr w:type="gramStart"/>
+      <w:r>
+        <w:t>es  la</w:t>
+      </w:r>
+      <w:proofErr w:type="gramEnd"/>
+      <w:r>
+        <w:t xml:space="preserve"> tabla , que nos permite  supervisar  todas las transacciones que se realicen sobre la tabla </w:t>
+      </w:r>
+      <w:proofErr w:type="spellStart"/>
+      <w:r>
+        <w:t>estadísticas_equipos</w:t>
+      </w:r>
+      <w:proofErr w:type="spellEnd"/>
+    </w:p>
+    <w:p>
+      <w:pPr>
+        <w:ind w:left="360" w:right="-1135"/>
+      </w:pPr>
+      <w:r>
+        <w:t xml:space="preserve">                                      como la carga de </w:t>
+      </w:r>
+      <w:proofErr w:type="spellStart"/>
+      <w:proofErr w:type="gramStart"/>
+      <w:r>
+        <w:t>datos,modificación</w:t>
+      </w:r>
+      <w:proofErr w:type="spellEnd"/>
+      <w:proofErr w:type="gramEnd"/>
+      <w:r>
+        <w:t xml:space="preserve">, </w:t>
+      </w:r>
+      <w:proofErr w:type="spellStart"/>
+      <w:r>
+        <w:t>etc,etc</w:t>
+      </w:r>
+      <w:proofErr w:type="spellEnd"/>
+      <w:r>
+        <w:t xml:space="preserve"> </w:t>
+      </w:r>
+      <w:r>
+        <w:t xml:space="preserve">tiene  diferentes campos : un id para identificar la operación ,uno que indica a que tabla se </w:t>
+      </w:r>
+      <w:proofErr w:type="spellStart"/>
+      <w:r>
+        <w:t>esta</w:t>
+      </w:r>
+      <w:proofErr w:type="spellEnd"/>
+      <w:r>
+        <w:t xml:space="preserve"> auditando ,</w:t>
+      </w:r>
+    </w:p>
+    <w:p>
+      <w:pPr>
+        <w:ind w:left="360" w:right="-1135"/>
+      </w:pPr>
+      <w:r>
+        <w:t xml:space="preserve">                                      otro para indicar el usuario que realizo la </w:t>
+      </w:r>
+      <w:proofErr w:type="gramStart"/>
+      <w:r>
+        <w:t>operación ,</w:t>
+      </w:r>
+      <w:proofErr w:type="gramEnd"/>
+      <w:r>
+        <w:t xml:space="preserve"> un campo que indica que tipo de operación , fecha ,.., en </w:t>
+      </w:r>
+      <w:proofErr w:type="spellStart"/>
+      <w:r>
+        <w:t>sinstesis</w:t>
+      </w:r>
+      <w:proofErr w:type="spellEnd"/>
+      <w:r>
+        <w:t xml:space="preserve">  todos campos que me permitan </w:t>
+      </w:r>
+    </w:p>
+    <w:p>
+      <w:pPr>
+        <w:ind w:left="360" w:right="-1135"/>
+      </w:pPr>
+      <w:r>
+        <w:t xml:space="preserve">                                      realizar una </w:t>
+      </w:r>
+      <w:proofErr w:type="spellStart"/>
+      <w:r>
+        <w:t>auditoria</w:t>
+      </w:r>
+      <w:proofErr w:type="spellEnd"/>
+      <w:r>
+        <w:t>.</w:t>
+      </w:r>
+    </w:p>
+    <w:p>
+      <w:pPr>
+        <w:ind w:left="360" w:right="-1135"/>
+      </w:pPr>
+    </w:p>
+    <w:p>
+      <w:pPr>
+        <w:ind w:left="360" w:right="-1135"/>
+      </w:pPr>
+      <w:proofErr w:type="spellStart"/>
+      <w:r>
+        <w:rPr>
+          <w:b/>
+          <w:bCs/>
+          <w:sz w:val="24"/>
+          <w:szCs w:val="24"/>
+        </w:rPr>
+        <w:t>auditoria_</w:t>
+      </w:r>
+      <w:r>
+        <w:rPr>
+          <w:b/>
+          <w:bCs/>
+          <w:sz w:val="24"/>
+          <w:szCs w:val="24"/>
+        </w:rPr>
+        <w:t>estadisticas_jugadores</w:t>
+      </w:r>
+      <w:proofErr w:type="spellEnd"/>
+      <w:r>
+        <w:t xml:space="preserve">: </w:t>
+      </w:r>
+      <w:proofErr w:type="gramStart"/>
+      <w:r>
+        <w:t>es  la</w:t>
+      </w:r>
+      <w:proofErr w:type="gramEnd"/>
+      <w:r>
+        <w:t xml:space="preserve"> tabla , que nos permite  supervisar  todas las transacciones que se realicen sobre la tabla </w:t>
+      </w:r>
+      <w:proofErr w:type="spellStart"/>
+      <w:r>
+        <w:t>estadísticas_jugadores</w:t>
+      </w:r>
+      <w:proofErr w:type="spellEnd"/>
+    </w:p>
+    <w:p>
+      <w:pPr>
+        <w:ind w:left="360" w:right="-1135"/>
+      </w:pPr>
+      <w:r>
+        <w:t xml:space="preserve">                                      como la carga de </w:t>
+      </w:r>
+      <w:proofErr w:type="spellStart"/>
+      <w:proofErr w:type="gramStart"/>
+      <w:r>
+        <w:t>datos,modificación</w:t>
+      </w:r>
+      <w:proofErr w:type="spellEnd"/>
+      <w:proofErr w:type="gramEnd"/>
+      <w:r>
+        <w:t xml:space="preserve">, </w:t>
+      </w:r>
+      <w:proofErr w:type="spellStart"/>
+      <w:r>
+        <w:t>etc,etc</w:t>
+      </w:r>
+      <w:proofErr w:type="spellEnd"/>
+      <w:r>
+        <w:t xml:space="preserve"> </w:t>
+      </w:r>
+      <w:r>
+        <w:t xml:space="preserve">tiene  diferentes campos : un id para identificar la operación ,uno que indica a que tabla se </w:t>
+      </w:r>
+      <w:proofErr w:type="spellStart"/>
+      <w:r>
+        <w:t>esta</w:t>
+      </w:r>
+      <w:proofErr w:type="spellEnd"/>
+      <w:r>
+        <w:t xml:space="preserve"> auditando ,</w:t>
+      </w:r>
+    </w:p>
+    <w:p>
+      <w:pPr>
+        <w:ind w:left="360" w:right="-1135"/>
+      </w:pPr>
+      <w:r>
+        <w:t xml:space="preserve">                                      otro para indicar el usuario que realizo la </w:t>
+      </w:r>
+      <w:proofErr w:type="gramStart"/>
+      <w:r>
+        <w:t>operación ,</w:t>
+      </w:r>
+      <w:proofErr w:type="gramEnd"/>
+      <w:r>
+        <w:t xml:space="preserve"> un campo que indica que tipo de operación , fecha ,.., en </w:t>
+      </w:r>
+      <w:proofErr w:type="spellStart"/>
+      <w:r>
+        <w:t>sinstesis</w:t>
+      </w:r>
+      <w:proofErr w:type="spellEnd"/>
+      <w:r>
+        <w:t xml:space="preserve">  todos campos que me permitan </w:t>
+      </w:r>
+    </w:p>
+    <w:p>
+      <w:pPr>
+        <w:ind w:left="360" w:right="-1135"/>
+      </w:pPr>
+      <w:r>
+        <w:t xml:space="preserve">                                      realizar una </w:t>
+      </w:r>
+      <w:proofErr w:type="spellStart"/>
+      <w:r>
+        <w:t>auditoria</w:t>
+      </w:r>
+      <w:proofErr w:type="spellEnd"/>
+      <w:r>
+        <w:t>.</w:t>
+      </w:r>
+    </w:p>
+    <w:p>
+      <w:pPr>
+        <w:ind w:left="360" w:right="-1135"/>
+      </w:pPr>
+    </w:p>
+    <w:p>
+      <w:pPr>
+        <w:ind w:left="360" w:right="-1135"/>
+      </w:pPr>
+      <w:proofErr w:type="spellStart"/>
+      <w:r>
+        <w:rPr>
+          <w:b/>
+          <w:bCs/>
+          <w:sz w:val="24"/>
+          <w:szCs w:val="24"/>
+        </w:rPr>
+        <w:t>datos_de_jugadores</w:t>
+      </w:r>
+      <w:proofErr w:type="spellEnd"/>
+      <w:r>
+        <w:t xml:space="preserve">: </w:t>
+      </w:r>
+      <w:r>
+        <w:t xml:space="preserve">en esta tabla tenemos todos los datos relacionados a los </w:t>
+      </w:r>
+      <w:proofErr w:type="gramStart"/>
+      <w:r>
+        <w:t>jugadores ,</w:t>
+      </w:r>
+      <w:proofErr w:type="gramEnd"/>
+      <w:r>
+        <w:t xml:space="preserve"> nombre ,apellido, </w:t>
+      </w:r>
+      <w:proofErr w:type="spellStart"/>
+      <w:r>
+        <w:t>edad,fecha</w:t>
+      </w:r>
+      <w:proofErr w:type="spellEnd"/>
+      <w:r>
+        <w:t xml:space="preserve"> nacimiento , club donde juega ,su nacionalidad </w:t>
+      </w:r>
+    </w:p>
+    <w:p>
+      <w:pPr>
+        <w:ind w:left="360" w:right="-1135"/>
+      </w:pPr>
+      <w:r>
+        <w:t xml:space="preserve">                                su posición en el campo de juego</w:t>
+      </w:r>
+      <w:r>
+        <w:t>.</w:t>
+      </w:r>
+    </w:p>
+    <w:p>
+      <w:pPr>
+        <w:ind w:left="360" w:right="-1135"/>
+      </w:pPr>
+    </w:p>
+    <w:p>
+      <w:pPr>
+        <w:ind w:left="360" w:right="-1135"/>
+      </w:pPr>
+      <w:proofErr w:type="spellStart"/>
+      <w:r>
+        <w:rPr>
+          <w:b/>
+          <w:bCs/>
+          <w:sz w:val="24"/>
+          <w:szCs w:val="24"/>
+        </w:rPr>
+        <w:t>datos_equipos</w:t>
+      </w:r>
+      <w:proofErr w:type="spellEnd"/>
+      <w:r>
+        <w:t>:</w:t>
+      </w:r>
+      <w:r>
+        <w:t xml:space="preserve">  </w:t>
+      </w:r>
+      <w:r>
+        <w:t xml:space="preserve">esta tabla </w:t>
+      </w:r>
+      <w:proofErr w:type="gramStart"/>
+      <w:r>
+        <w:t>tiene  como</w:t>
+      </w:r>
+      <w:proofErr w:type="gramEnd"/>
+      <w:r>
+        <w:t xml:space="preserve"> datos el nombre oficial del club y el nombre con el que se lo conoce tradicionalmente entre los aficionados ,además contiene el país al que pertenece.</w:t>
+      </w:r>
+    </w:p>
+    <w:p>
+      <w:pPr>
+        <w:ind w:left="360" w:right="-1135"/>
+      </w:pPr>
+    </w:p>
+    <w:p>
+      <w:pPr>
+        <w:ind w:left="360" w:right="-1135"/>
+      </w:pPr>
+      <w:proofErr w:type="spellStart"/>
+      <w:r>
+        <w:rPr>
+          <w:b/>
+          <w:bCs/>
+          <w:sz w:val="24"/>
+          <w:szCs w:val="24"/>
+        </w:rPr>
+        <w:t>datos_partidos</w:t>
+      </w:r>
+      <w:proofErr w:type="spellEnd"/>
+      <w:r>
+        <w:t>:</w:t>
+      </w:r>
+      <w:r>
+        <w:t xml:space="preserve">  </w:t>
+      </w:r>
+      <w:r>
+        <w:t xml:space="preserve">en esta tenemos los datos </w:t>
+      </w:r>
+      <w:proofErr w:type="gramStart"/>
+      <w:r>
+        <w:t>relacionados  a</w:t>
+      </w:r>
+      <w:proofErr w:type="gramEnd"/>
+      <w:r>
+        <w:t xml:space="preserve"> los partidos jugados  en el primer semestre del 2023 , figuran datos  como los nombres de los equipos ,el local y visitante ,la fecha del</w:t>
+      </w:r>
+    </w:p>
+    <w:p>
+      <w:pPr>
+        <w:ind w:left="360" w:right="-1135"/>
+      </w:pPr>
+      <w:r>
+        <w:t xml:space="preserve">                        </w:t>
+      </w:r>
+      <w:proofErr w:type="gramStart"/>
+      <w:r>
+        <w:t>encuentro ,</w:t>
+      </w:r>
+      <w:proofErr w:type="gramEnd"/>
+      <w:r>
+        <w:t xml:space="preserve"> el </w:t>
+      </w:r>
+      <w:proofErr w:type="spellStart"/>
+      <w:r>
+        <w:t>arbitro</w:t>
+      </w:r>
+      <w:proofErr w:type="spellEnd"/>
+      <w:r>
+        <w:t xml:space="preserve"> que dirigió el partido </w:t>
+      </w:r>
+      <w:r>
+        <w:t xml:space="preserve">(hay  varios partidos donde no se provee el nombre del </w:t>
+      </w:r>
+      <w:proofErr w:type="spellStart"/>
+      <w:r>
+        <w:t>arbitro</w:t>
+      </w:r>
+      <w:proofErr w:type="spellEnd"/>
+      <w:r>
+        <w:t xml:space="preserve"> , aparece como “no </w:t>
+      </w:r>
+      <w:proofErr w:type="spellStart"/>
+      <w:r>
+        <w:t>name</w:t>
+      </w:r>
+      <w:proofErr w:type="spellEnd"/>
+      <w:r>
+        <w:t xml:space="preserve">” ,ene </w:t>
+      </w:r>
+      <w:proofErr w:type="spellStart"/>
+      <w:r>
+        <w:t>sos</w:t>
+      </w:r>
+      <w:proofErr w:type="spellEnd"/>
+      <w:r>
+        <w:t xml:space="preserve"> casos )</w:t>
+      </w:r>
+      <w:r>
+        <w:t>, el estadio donde se ju</w:t>
+      </w:r>
+      <w:proofErr w:type="spellStart"/>
+      <w:r>
+        <w:t>go</w:t>
+      </w:r>
+      <w:proofErr w:type="spellEnd"/>
+      <w:r>
+        <w:t xml:space="preserve"> ,</w:t>
+      </w:r>
+    </w:p>
+    <w:p>
+      <w:pPr>
+        <w:ind w:left="360" w:right="-1135"/>
+      </w:pPr>
+      <w:r>
+        <w:t xml:space="preserve">                      </w:t>
+      </w:r>
+      <w:r>
+        <w:t xml:space="preserve"> el </w:t>
+      </w:r>
+      <w:proofErr w:type="gramStart"/>
+      <w:r>
+        <w:t>país  donde</w:t>
+      </w:r>
+      <w:proofErr w:type="gramEnd"/>
+      <w:r>
+        <w:t xml:space="preserve"> se jugo , y algunas estadísticas como cantidad de goles convertidos y recibidos , de tarjetas amarillas y rojas , cantidad de  remates  al</w:t>
+      </w:r>
+      <w:r>
+        <w:t xml:space="preserve"> </w:t>
+      </w:r>
+      <w:r>
+        <w:t>arco</w:t>
+      </w:r>
+      <w:r>
+        <w:t xml:space="preserve"> </w:t>
+      </w:r>
+      <w:r>
+        <w:t>,</w:t>
+      </w:r>
+      <w:r>
+        <w:t xml:space="preserve"> </w:t>
+      </w:r>
+      <w:r>
+        <w:t xml:space="preserve">cantidad de </w:t>
+      </w:r>
+      <w:proofErr w:type="spellStart"/>
+      <w:r>
+        <w:t>foules</w:t>
+      </w:r>
+      <w:proofErr w:type="spellEnd"/>
+      <w:r>
+        <w:t xml:space="preserve"> , </w:t>
+      </w:r>
+    </w:p>
+    <w:p>
+      <w:pPr>
+        <w:ind w:left="360" w:right="-1135"/>
+      </w:pPr>
+      <w:r>
+        <w:t xml:space="preserve">                       </w:t>
+      </w:r>
+      <w:r>
+        <w:t>tiempo de posesión del balón</w:t>
+      </w:r>
+      <w:r>
+        <w:t>.</w:t>
+      </w:r>
+      <w:r>
+        <w:t xml:space="preserve"> </w:t>
+      </w:r>
+    </w:p>
+    <w:p>
+      <w:pPr>
+        <w:ind w:left="360" w:right="-1135"/>
+      </w:pPr>
+    </w:p>
+    <w:p>
+      <w:pPr>
+        <w:ind w:left="360" w:right="-1135"/>
+      </w:pPr>
+      <w:proofErr w:type="spellStart"/>
+      <w:r>
+        <w:rPr>
+          <w:b/>
+          <w:bCs/>
+          <w:sz w:val="24"/>
+          <w:szCs w:val="24"/>
+        </w:rPr>
+        <w:t>datos_estadios</w:t>
+      </w:r>
+      <w:proofErr w:type="spellEnd"/>
+      <w:r>
+        <w:t>:</w:t>
+      </w:r>
+      <w:r>
+        <w:t xml:space="preserve">  esta tabla </w:t>
+      </w:r>
+      <w:proofErr w:type="gramStart"/>
+      <w:r>
+        <w:t>tiene  los</w:t>
+      </w:r>
+      <w:proofErr w:type="gramEnd"/>
+      <w:r>
+        <w:t xml:space="preserve"> nombres de los estadios y a que país pertenecen</w:t>
+      </w:r>
+      <w:r>
+        <w:t>.</w:t>
+      </w:r>
+    </w:p>
+    <w:p>
+      <w:pPr>
+        <w:ind w:left="360" w:right="-1135"/>
+      </w:pPr>
+    </w:p>
+    <w:p>
+      <w:pPr>
+        <w:ind w:left="360" w:right="-1135"/>
+      </w:pPr>
+      <w:proofErr w:type="spellStart"/>
+      <w:r>
+        <w:rPr>
+          <w:b/>
+          <w:bCs/>
+          <w:sz w:val="24"/>
+          <w:szCs w:val="24"/>
+        </w:rPr>
+        <w:t>estadísticas_de_equipos</w:t>
+      </w:r>
+      <w:proofErr w:type="spellEnd"/>
+      <w:r>
+        <w:t>:</w:t>
+      </w:r>
+      <w:r>
+        <w:t xml:space="preserve">  </w:t>
+      </w:r>
+      <w:r>
+        <w:t xml:space="preserve">aquí tenemos las estadísticas que queremos </w:t>
+      </w:r>
+      <w:proofErr w:type="gramStart"/>
+      <w:r>
+        <w:t>mostrar  para</w:t>
+      </w:r>
+      <w:proofErr w:type="gramEnd"/>
+      <w:r>
+        <w:t xml:space="preserve"> este proyecto , la fuente tiene mas de 50 o 60  indicadores , nosotros tomamos algunos ,los que nos parecen mas</w:t>
+      </w:r>
+    </w:p>
+    <w:p>
+      <w:pPr>
+        <w:ind w:left="360" w:right="-1135"/>
+        <w:rPr>
+          <w:i/>
+          <w:iCs/>
+          <w:sz w:val="18"/>
+          <w:szCs w:val="18"/>
+        </w:rPr>
+      </w:pPr>
+      <w:r>
+        <w:rPr>
+          <w:sz w:val="24"/>
+          <w:szCs w:val="24"/>
+        </w:rPr>
+        <w:t xml:space="preserve">                                 </w:t>
+      </w:r>
+      <w:proofErr w:type="gramStart"/>
+      <w:r>
+        <w:rPr>
+          <w:i/>
+          <w:iCs/>
+          <w:sz w:val="18"/>
+          <w:szCs w:val="18"/>
+        </w:rPr>
+        <w:t>indicativos  .</w:t>
+      </w:r>
+      <w:proofErr w:type="gramEnd"/>
+      <w:r>
+        <w:rPr>
+          <w:i/>
+          <w:iCs/>
+          <w:sz w:val="18"/>
+          <w:szCs w:val="18"/>
+        </w:rPr>
+        <w:t xml:space="preserve"> </w:t>
+      </w:r>
+      <w:r>
+        <w:rPr>
+          <w:i/>
+          <w:iCs/>
+          <w:sz w:val="18"/>
+          <w:szCs w:val="18"/>
+        </w:rPr>
+        <w:t>L</w:t>
+      </w:r>
+      <w:r>
+        <w:rPr>
+          <w:i/>
+          <w:iCs/>
+          <w:sz w:val="18"/>
+          <w:szCs w:val="18"/>
+        </w:rPr>
+        <w:t xml:space="preserve">a tabla cuenta con el nombre oficial del equipo, el nombre común con el que se lo </w:t>
+      </w:r>
+      <w:proofErr w:type="spellStart"/>
+      <w:proofErr w:type="gramStart"/>
+      <w:r>
+        <w:rPr>
+          <w:i/>
+          <w:iCs/>
+          <w:sz w:val="18"/>
+          <w:szCs w:val="18"/>
+        </w:rPr>
+        <w:t>reconoce,el</w:t>
+      </w:r>
+      <w:proofErr w:type="spellEnd"/>
+      <w:proofErr w:type="gramEnd"/>
+      <w:r>
+        <w:rPr>
+          <w:i/>
+          <w:iCs/>
+          <w:sz w:val="18"/>
+          <w:szCs w:val="18"/>
+        </w:rPr>
+        <w:t xml:space="preserve"> país al que pertenece ,promedio de goles convertidos y recibido</w:t>
+      </w:r>
+      <w:r>
+        <w:rPr>
+          <w:i/>
+          <w:iCs/>
+          <w:sz w:val="18"/>
+          <w:szCs w:val="18"/>
+        </w:rPr>
+        <w:t>s</w:t>
+      </w:r>
+      <w:r>
+        <w:rPr>
+          <w:i/>
+          <w:iCs/>
+          <w:sz w:val="18"/>
+          <w:szCs w:val="18"/>
+        </w:rPr>
+        <w:t xml:space="preserve">, cantidad de </w:t>
+      </w:r>
+    </w:p>
+    <w:p>
+      <w:pPr>
+        <w:ind w:left="360" w:right="-1135"/>
+        <w:rPr>
+          <w:i/>
+          <w:iCs/>
+          <w:sz w:val="18"/>
+          <w:szCs w:val="18"/>
+        </w:rPr>
+      </w:pPr>
+      <w:r>
+        <w:rPr>
+          <w:i/>
+          <w:iCs/>
+          <w:sz w:val="18"/>
+          <w:szCs w:val="18"/>
+        </w:rPr>
+        <w:t xml:space="preserve">                                           </w:t>
+      </w:r>
+      <w:proofErr w:type="spellStart"/>
+      <w:proofErr w:type="gramStart"/>
+      <w:r>
+        <w:rPr>
+          <w:i/>
+          <w:iCs/>
+          <w:sz w:val="18"/>
+          <w:szCs w:val="18"/>
+        </w:rPr>
+        <w:t>foules</w:t>
+      </w:r>
+      <w:proofErr w:type="spellEnd"/>
+      <w:r>
+        <w:rPr>
+          <w:i/>
+          <w:iCs/>
+          <w:sz w:val="18"/>
+          <w:szCs w:val="18"/>
+        </w:rPr>
+        <w:t xml:space="preserve"> ,cantidad</w:t>
+      </w:r>
+      <w:proofErr w:type="gramEnd"/>
+      <w:r>
+        <w:rPr>
+          <w:i/>
+          <w:iCs/>
+          <w:sz w:val="18"/>
+          <w:szCs w:val="18"/>
+        </w:rPr>
+        <w:t xml:space="preserve"> de remates al </w:t>
+      </w:r>
+      <w:proofErr w:type="spellStart"/>
+      <w:r>
+        <w:rPr>
+          <w:i/>
+          <w:iCs/>
+          <w:sz w:val="18"/>
+          <w:szCs w:val="18"/>
+        </w:rPr>
+        <w:t>arco,cantidad</w:t>
+      </w:r>
+      <w:proofErr w:type="spellEnd"/>
+      <w:r>
+        <w:rPr>
+          <w:i/>
+          <w:iCs/>
+          <w:sz w:val="18"/>
+          <w:szCs w:val="18"/>
+        </w:rPr>
+        <w:t xml:space="preserve"> de </w:t>
+      </w:r>
+      <w:proofErr w:type="spellStart"/>
+      <w:r>
+        <w:rPr>
+          <w:i/>
+          <w:iCs/>
+          <w:sz w:val="18"/>
+          <w:szCs w:val="18"/>
+        </w:rPr>
+        <w:t>offsides</w:t>
+      </w:r>
+      <w:proofErr w:type="spellEnd"/>
+      <w:r>
+        <w:rPr>
+          <w:i/>
+          <w:iCs/>
+          <w:sz w:val="18"/>
+          <w:szCs w:val="18"/>
+        </w:rPr>
+        <w:t xml:space="preserve"> </w:t>
+      </w:r>
+      <w:r>
+        <w:rPr>
+          <w:i/>
+          <w:iCs/>
+          <w:sz w:val="18"/>
+          <w:szCs w:val="18"/>
+        </w:rPr>
+        <w:t>.</w:t>
+      </w:r>
+    </w:p>
+    <w:p>
+      <w:pPr>
+        <w:ind w:left="360" w:right="-1135"/>
+        <w:rPr>
+          <w:i/>
+          <w:iCs/>
+          <w:sz w:val="18"/>
+          <w:szCs w:val="18"/>
+          <w:u w:val="single"/>
+        </w:rPr>
+      </w:pPr>
+    </w:p>
+    <w:p>
+      <w:pPr>
+        <w:ind w:left="360" w:right="-1135"/>
+        <w:rPr>
+          <w:i/>
+          <w:iCs/>
+        </w:rPr>
+      </w:pPr>
+      <w:proofErr w:type="spellStart"/>
+      <w:r>
+        <w:rPr>
+          <w:b/>
+          <w:bCs/>
+          <w:sz w:val="24"/>
+          <w:szCs w:val="24"/>
+        </w:rPr>
+        <w:t>estadísticas_jugadores</w:t>
+      </w:r>
+      <w:proofErr w:type="spellEnd"/>
+      <w:r>
+        <w:rPr>
+          <w:b/>
+          <w:bCs/>
+          <w:sz w:val="24"/>
+          <w:szCs w:val="24"/>
+        </w:rPr>
+        <w:t>:</w:t>
+      </w:r>
+      <w:r>
+        <w:rPr>
+          <w:b/>
+          <w:bCs/>
+          <w:sz w:val="24"/>
+          <w:szCs w:val="24"/>
+        </w:rPr>
+        <w:t xml:space="preserve">  </w:t>
+      </w:r>
+      <w:r>
+        <w:rPr>
+          <w:i/>
+          <w:iCs/>
+        </w:rPr>
+        <w:t xml:space="preserve">esta tabla contiene también algunos de los datos estadísticos de los </w:t>
+      </w:r>
+      <w:proofErr w:type="gramStart"/>
+      <w:r>
+        <w:rPr>
+          <w:i/>
+          <w:iCs/>
+        </w:rPr>
+        <w:t>jugadores ,</w:t>
+      </w:r>
+      <w:proofErr w:type="gramEnd"/>
+      <w:r>
+        <w:rPr>
+          <w:i/>
+          <w:iCs/>
+        </w:rPr>
+        <w:t xml:space="preserve"> los que seleccionamos de mas de 100 indicadores que nos brinda la fuente.</w:t>
+      </w:r>
+    </w:p>
+    <w:p>
+      <w:pPr>
+        <w:ind w:left="360" w:right="-1135"/>
+      </w:pPr>
+      <w:r>
+        <w:rPr>
+          <w:b/>
+          <w:bCs/>
+          <w:sz w:val="24"/>
+          <w:szCs w:val="24"/>
+        </w:rPr>
+        <w:t xml:space="preserve">                                 </w:t>
+      </w:r>
+      <w:proofErr w:type="gramStart"/>
+      <w:r>
+        <w:t>Para  poder</w:t>
+      </w:r>
+      <w:proofErr w:type="gramEnd"/>
+      <w:r>
+        <w:t xml:space="preserve"> identificar a cada jugador ,tenemos su nombre, </w:t>
+      </w:r>
+      <w:proofErr w:type="spellStart"/>
+      <w:r>
+        <w:t>apellido,nacionalidad,fecha</w:t>
+      </w:r>
+      <w:proofErr w:type="spellEnd"/>
+      <w:r>
+        <w:t xml:space="preserve"> de nacimiento , equipo donde juega y en que posición juega.</w:t>
+      </w:r>
+    </w:p>
+    <w:p>
+      <w:pPr>
+        <w:ind w:left="360" w:right="-1135"/>
+      </w:pPr>
+      <w:r>
+        <w:t xml:space="preserve">                                      En cuanto a los datos estadísticos que </w:t>
+      </w:r>
+      <w:proofErr w:type="gramStart"/>
+      <w:r>
+        <w:t>seleccionamos :</w:t>
+      </w:r>
+      <w:proofErr w:type="gramEnd"/>
+      <w:r>
+        <w:t xml:space="preserve"> minutos jugador por partido de loca y de visitante , remates realizados, goles, tarjetas amarilla y roja recibidas, </w:t>
+      </w:r>
+    </w:p>
+    <w:p>
+      <w:pPr>
+        <w:ind w:left="360" w:right="-1135"/>
+      </w:pPr>
+      <w:r>
+        <w:t xml:space="preserve">                                      Asistencias para </w:t>
+      </w:r>
+      <w:proofErr w:type="gramStart"/>
+      <w:r>
+        <w:t>goles  realizadas</w:t>
+      </w:r>
+      <w:proofErr w:type="gramEnd"/>
+      <w:r>
+        <w:t xml:space="preserve"> . penales convertidos y </w:t>
+      </w:r>
+      <w:proofErr w:type="gramStart"/>
+      <w:r>
+        <w:t>errados ,y</w:t>
+      </w:r>
+      <w:proofErr w:type="gramEnd"/>
+      <w:r>
+        <w:t xml:space="preserve"> pases  concretados </w:t>
+      </w:r>
+    </w:p>
+    <w:p>
+      <w:pPr>
+        <w:ind w:left="360" w:right="-1135"/>
+        <w:rPr>
+          <w:i/>
+          <w:iCs/>
+        </w:rPr>
+      </w:pPr>
+    </w:p>
+    <w:p>
+      <w:pPr>
+        <w:ind w:left="360" w:right="-1135"/>
+        <w:rPr>
+          <w:b/>
+          <w:bCs/>
+          <w:sz w:val="24"/>
+          <w:szCs w:val="24"/>
+        </w:rPr>
+      </w:pPr>
+      <w:r>
+        <w:rPr>
+          <w:b/>
+          <w:bCs/>
+          <w:sz w:val="24"/>
+          <w:szCs w:val="24"/>
+        </w:rPr>
+        <w:t>países:</w:t>
+      </w:r>
+      <w:r>
+        <w:rPr>
+          <w:b/>
+          <w:bCs/>
+          <w:sz w:val="24"/>
+          <w:szCs w:val="24"/>
+        </w:rPr>
+        <w:t xml:space="preserve">   </w:t>
+      </w:r>
+      <w:r>
+        <w:t xml:space="preserve">esta contiene la información de a </w:t>
+      </w:r>
+      <w:proofErr w:type="spellStart"/>
+      <w:r>
+        <w:t>que</w:t>
+      </w:r>
+      <w:proofErr w:type="spellEnd"/>
+      <w:r>
+        <w:t xml:space="preserve"> país pertenece cada </w:t>
+      </w:r>
+      <w:proofErr w:type="gramStart"/>
+      <w:r>
+        <w:t>equipo</w:t>
+      </w:r>
+      <w:r>
+        <w:rPr>
+          <w:b/>
+          <w:bCs/>
+          <w:sz w:val="24"/>
+          <w:szCs w:val="24"/>
+        </w:rPr>
+        <w:t xml:space="preserve"> </w:t>
+      </w:r>
+      <w:r>
+        <w:rPr>
+          <w:b/>
+          <w:bCs/>
+          <w:sz w:val="24"/>
+          <w:szCs w:val="24"/>
+        </w:rPr>
+        <w:t>.</w:t>
+      </w:r>
+      <w:proofErr w:type="gramEnd"/>
+    </w:p>
+    <w:p>
+      <w:pPr>
+        <w:ind w:left="360" w:right="-1135"/>
+        <w:rPr>
+          <w:b/>
+          <w:bCs/>
+          <w:sz w:val="24"/>
+          <w:szCs w:val="24"/>
+        </w:rPr>
+      </w:pPr>
+    </w:p>
+    <w:p>
+      <w:pPr>
+        <w:ind w:left="360" w:right="-1135"/>
+      </w:pPr>
+      <w:proofErr w:type="spellStart"/>
+      <w:r>
+        <w:rPr>
+          <w:b/>
+          <w:bCs/>
+          <w:sz w:val="24"/>
+          <w:szCs w:val="24"/>
+        </w:rPr>
+        <w:t>posición_jugador</w:t>
+      </w:r>
+      <w:proofErr w:type="spellEnd"/>
+      <w:r>
+        <w:t>:</w:t>
+      </w:r>
+      <w:r>
+        <w:t xml:space="preserve"> </w:t>
+      </w:r>
+      <w:proofErr w:type="gramStart"/>
+      <w:r>
+        <w:t>esta  tabla</w:t>
+      </w:r>
+      <w:proofErr w:type="gramEnd"/>
+      <w:r>
+        <w:t xml:space="preserve"> cuenta con la información de la posición en la que juega cada jugador , con su nombre apellido y la posición de juego.</w:t>
+      </w:r>
+    </w:p>
+    <w:p>
+      <w:pPr>
+        <w:ind w:left="360" w:right="-1135"/>
+      </w:pPr>
+    </w:p>
+    <w:p>
+      <w:pPr>
+        <w:ind w:left="360" w:right="-1135"/>
+      </w:pPr>
+      <w:proofErr w:type="spellStart"/>
+      <w:r>
+        <w:rPr>
+          <w:b/>
+          <w:bCs/>
+          <w:sz w:val="24"/>
+          <w:szCs w:val="24"/>
+        </w:rPr>
+        <w:t>puente_jugador</w:t>
+      </w:r>
+      <w:proofErr w:type="spellEnd"/>
+      <w:r>
+        <w:t>:</w:t>
+      </w:r>
+      <w:r>
+        <w:t xml:space="preserve"> esta es una tabla </w:t>
+      </w:r>
+      <w:proofErr w:type="gramStart"/>
+      <w:r>
+        <w:t>puente ,entre</w:t>
+      </w:r>
+      <w:proofErr w:type="gramEnd"/>
+      <w:r>
+        <w:t xml:space="preserve"> la tabla </w:t>
+      </w:r>
+      <w:proofErr w:type="spellStart"/>
+      <w:r>
+        <w:t>datos_jugadores</w:t>
+      </w:r>
+      <w:proofErr w:type="spellEnd"/>
+      <w:r>
+        <w:t xml:space="preserve"> y </w:t>
+      </w:r>
+      <w:proofErr w:type="spellStart"/>
+      <w:r>
+        <w:t>posiciones_jugador</w:t>
+      </w:r>
+      <w:proofErr w:type="spellEnd"/>
+      <w:r>
+        <w:t xml:space="preserve"> ,los que nos permite optimizar las relaciones entre muchos registros entre distintas tablas</w:t>
+      </w:r>
+    </w:p>
+    <w:p>
+      <w:pPr>
+        <w:ind w:left="360" w:right="-1135"/>
+      </w:pPr>
+    </w:p>
+    <w:p>
+      <w:pPr>
+        <w:ind w:left="360" w:right="-1135"/>
+        <w:rPr>
+          <w:b/>
+          <w:bCs/>
+          <w:sz w:val="24"/>
+          <w:szCs w:val="24"/>
+        </w:rPr>
+      </w:pPr>
+      <w:proofErr w:type="spellStart"/>
+      <w:r>
+        <w:rPr>
+          <w:b/>
+          <w:bCs/>
+          <w:sz w:val="24"/>
+          <w:szCs w:val="24"/>
+        </w:rPr>
+        <w:t>referee</w:t>
+      </w:r>
+      <w:proofErr w:type="spellEnd"/>
+      <w:r>
+        <w:rPr>
+          <w:b/>
+          <w:bCs/>
+          <w:sz w:val="24"/>
+          <w:szCs w:val="24"/>
+        </w:rPr>
+        <w:t>:</w:t>
+      </w:r>
+      <w:r>
+        <w:rPr>
+          <w:b/>
+          <w:bCs/>
+          <w:sz w:val="24"/>
+          <w:szCs w:val="24"/>
+        </w:rPr>
+        <w:t xml:space="preserve">  </w:t>
+      </w:r>
+      <w:r>
+        <w:t xml:space="preserve">esta tiene los nombre y apellido de los </w:t>
+      </w:r>
+      <w:proofErr w:type="spellStart"/>
+      <w:r>
+        <w:t>referee</w:t>
+      </w:r>
+      <w:proofErr w:type="spellEnd"/>
+      <w:r>
+        <w:t xml:space="preserve"> que dirigieron partidos y su </w:t>
+      </w:r>
+      <w:proofErr w:type="gramStart"/>
+      <w:r>
+        <w:t>nacionalidad</w:t>
+      </w:r>
+      <w:r>
+        <w:rPr>
+          <w:b/>
+          <w:bCs/>
+          <w:sz w:val="24"/>
+          <w:szCs w:val="24"/>
+        </w:rPr>
+        <w:t xml:space="preserve"> .</w:t>
+      </w:r>
+      <w:proofErr w:type="gramEnd"/>
+    </w:p>
+    <w:p>
+      <w:pPr>
+        <w:ind w:left="360" w:right="-1135"/>
+        <w:rPr>
+          <w:b/>
+          <w:bCs/>
+          <w:sz w:val="24"/>
+          <w:szCs w:val="24"/>
+        </w:rPr>
+      </w:pPr>
+    </w:p>
+    <w:p>
+      <w:pPr>
+        <w:ind w:left="360" w:right="-1135"/>
+      </w:pPr>
+      <w:proofErr w:type="spellStart"/>
+      <w:r>
+        <w:rPr>
+          <w:b/>
+          <w:bCs/>
+          <w:sz w:val="24"/>
+          <w:szCs w:val="24"/>
+        </w:rPr>
+        <w:t>tabla_campeonato</w:t>
+      </w:r>
+      <w:proofErr w:type="spellEnd"/>
+      <w:r>
+        <w:t>:</w:t>
+      </w:r>
+      <w:r>
+        <w:t xml:space="preserve">  </w:t>
+      </w:r>
+      <w:proofErr w:type="gramStart"/>
+      <w:r>
+        <w:t>esta  tabla</w:t>
+      </w:r>
+      <w:proofErr w:type="gramEnd"/>
+      <w:r>
+        <w:t xml:space="preserve"> contiene  los datos de las posiciones de cada campeonato</w:t>
+      </w:r>
+      <w:r>
+        <w:t>, se crea posterior a la carga de los datos de las tablas anteriores, ya que las columnas toman datos de las otras tablas</w:t>
+      </w:r>
+    </w:p>
+    <w:p>
+      <w:pPr>
+        <w:ind w:left="360" w:right="-1135"/>
+      </w:pPr>
+      <w:r>
+        <w:rPr>
+          <w:b/>
+          <w:bCs/>
+          <w:sz w:val="24"/>
+          <w:szCs w:val="24"/>
+        </w:rPr>
+        <w:t xml:space="preserve">                               </w:t>
+      </w:r>
+      <w:r>
+        <w:t xml:space="preserve"> </w:t>
+      </w:r>
+      <w:r>
+        <w:t xml:space="preserve">y varias </w:t>
+      </w:r>
+      <w:proofErr w:type="spellStart"/>
+      <w:proofErr w:type="gramStart"/>
+      <w:r>
+        <w:t>colmunas</w:t>
+      </w:r>
+      <w:proofErr w:type="spellEnd"/>
+      <w:r>
+        <w:t xml:space="preserve">  son</w:t>
+      </w:r>
+      <w:proofErr w:type="gramEnd"/>
+      <w:r>
+        <w:t xml:space="preserve"> resultante de varias operaciones matemáticas que se realiza ,como cantidad de partidos ganados , diferencia de gol , cantidad de puntos totales .</w:t>
+      </w:r>
+    </w:p>
+    <w:p>
+      <w:pPr>
+        <w:ind w:left="360" w:right="-1135"/>
+      </w:pPr>
+      <w:r>
+        <w:t xml:space="preserve">                                    además contiene </w:t>
+      </w:r>
+      <w:proofErr w:type="spellStart"/>
+      <w:r>
+        <w:t>contiene</w:t>
+      </w:r>
+      <w:proofErr w:type="spellEnd"/>
+      <w:r>
+        <w:t xml:space="preserve"> el nombre del club, país donde </w:t>
+      </w:r>
+      <w:proofErr w:type="gramStart"/>
+      <w:r>
+        <w:t>pertenece ,</w:t>
+      </w:r>
+      <w:proofErr w:type="gramEnd"/>
+      <w:r>
+        <w:t xml:space="preserve"> </w:t>
+      </w:r>
+      <w:r>
+        <w:t>cantidad de partidos jugados ,cantidad de goles realizados ,cantidad recibidos ,la posición que ocupa en la tabla .</w:t>
+      </w:r>
+    </w:p>
+    <w:p>
+      <w:pPr>
+        <w:ind w:left="360" w:right="-1135"/>
+      </w:pPr>
+    </w:p>
+    <w:p>
+      <w:pPr>
+        <w:ind w:left="360" w:right="-1135"/>
+      </w:pPr>
+      <w:proofErr w:type="spellStart"/>
+      <w:r>
+        <w:rPr>
+          <w:b/>
+          <w:bCs/>
+          <w:sz w:val="24"/>
+          <w:szCs w:val="24"/>
+        </w:rPr>
+        <w:t>tabla_asistidores</w:t>
+      </w:r>
+      <w:proofErr w:type="spellEnd"/>
+      <w:r>
+        <w:t>:</w:t>
+      </w:r>
+      <w:r>
+        <w:t xml:space="preserve">  esta </w:t>
+      </w:r>
+      <w:proofErr w:type="gramStart"/>
+      <w:r>
+        <w:t>tabla  contiene</w:t>
+      </w:r>
+      <w:proofErr w:type="gramEnd"/>
+      <w:r>
+        <w:t xml:space="preserve"> la cantidad de asistencias que realizo el jugador ,que terminan en gol .Tiene nombre y apellido del jugador ,nacionalidad ,equipo donde juega y el total de asistencias.</w:t>
+      </w:r>
+    </w:p>
+    <w:p>
+      <w:pPr>
+        <w:ind w:left="360" w:right="-1135"/>
+      </w:pPr>
+    </w:p>
+    <w:p>
+      <w:pPr>
+        <w:ind w:left="360" w:right="-1135"/>
+        <w:rPr>
+          <w:i/>
+          <w:iCs/>
+        </w:rPr>
+      </w:pPr>
+      <w:proofErr w:type="spellStart"/>
+      <w:r>
+        <w:rPr>
+          <w:b/>
+          <w:bCs/>
+          <w:sz w:val="24"/>
+          <w:szCs w:val="24"/>
+        </w:rPr>
+        <w:t>tabla_goleadores</w:t>
+      </w:r>
+      <w:proofErr w:type="spellEnd"/>
+      <w:r>
+        <w:rPr>
+          <w:b/>
+          <w:bCs/>
+          <w:sz w:val="24"/>
+          <w:szCs w:val="24"/>
+        </w:rPr>
+        <w:t>:</w:t>
+      </w:r>
+      <w:r>
+        <w:rPr>
+          <w:b/>
+          <w:bCs/>
+          <w:sz w:val="24"/>
+          <w:szCs w:val="24"/>
+        </w:rPr>
+        <w:t xml:space="preserve"> </w:t>
+      </w:r>
+      <w:r>
+        <w:rPr>
+          <w:i/>
+          <w:iCs/>
+        </w:rPr>
+        <w:t xml:space="preserve">esta contiene la cantidad de goles que convirtió cada </w:t>
+      </w:r>
+      <w:proofErr w:type="gramStart"/>
+      <w:r>
+        <w:rPr>
+          <w:i/>
+          <w:iCs/>
+        </w:rPr>
+        <w:t>jugador ,</w:t>
+      </w:r>
+      <w:proofErr w:type="gramEnd"/>
+      <w:r>
+        <w:rPr>
+          <w:i/>
+          <w:iCs/>
+        </w:rPr>
+        <w:t xml:space="preserve"> contiene nombre y apellido ,nacionalidad , equipo donde juega ,y total de goles</w:t>
+      </w:r>
+      <w:r>
+        <w:rPr>
+          <w:i/>
+          <w:iCs/>
+        </w:rPr>
+        <w:t>.</w:t>
+      </w:r>
+    </w:p>
+    <w:p>
+      <w:pPr>
+        <w:ind w:left="360" w:right="-1135"/>
+        <w:rPr>
+          <w:i/>
+          <w:iCs/>
+        </w:rPr>
+      </w:pPr>
+    </w:p>
+    <w:p>
+      <w:pPr>
+        <w:ind w:left="360" w:right="-1135"/>
+        <w:rPr>
+          <w:i/>
+          <w:iCs/>
+        </w:rPr>
+      </w:pPr>
+    </w:p>
+    <w:p>
+      <w:pPr>
+        <w:ind w:left="360" w:right="-1135"/>
+        <w:rPr>
+          <w:i/>
+          <w:iCs/>
+        </w:rPr>
+      </w:pPr>
+    </w:p>
+    <w:p>
+      <w:pPr>
+        <w:ind w:left="360" w:right="-1135"/>
+        <w:rPr>
+          <w:i/>
+          <w:iCs/>
+        </w:rPr>
+      </w:pPr>
+    </w:p>
+    <w:p>
+      <w:pPr>
+        <w:ind w:left="360" w:right="-1135"/>
+        <w:rPr>
+          <w:i/>
+          <w:iCs/>
+        </w:rPr>
+      </w:pPr>
+    </w:p>
+    <w:p>
+      <w:pPr>
+        <w:ind w:left="360" w:right="-1135"/>
+        <w:rPr>
+          <w:i/>
+          <w:iCs/>
+        </w:rPr>
+      </w:pPr>
+    </w:p>
+    <w:p>
+      <w:pPr>
+        <w:ind w:left="360" w:right="-1135"/>
+        <w:rPr>
+          <w:i/>
+          <w:iCs/>
+        </w:rPr>
+      </w:pPr>
+    </w:p>
+    <w:p>
+      <w:pPr>
+        <w:ind w:left="360" w:right="-1135"/>
+        <w:rPr>
+          <w:i/>
+          <w:iCs/>
+        </w:rPr>
+      </w:pPr>
+    </w:p>
+    <w:p>
+      <w:pPr>
+        <w:ind w:left="360" w:right="-1135"/>
+        <w:rPr>
+          <w:i/>
+          <w:iCs/>
+        </w:rPr>
+      </w:pPr>
+    </w:p>
+    <w:p>
+      <w:pPr>
+        <w:ind w:left="360" w:right="-1135"/>
+        <w:rPr>
+          <w:i/>
+          <w:iCs/>
+        </w:rPr>
+      </w:pPr>
+    </w:p>
+    <w:p>
+      <w:pPr>
+        <w:ind w:left="360" w:right="-1135"/>
+        <w:rPr>
+          <w:i/>
+          <w:iCs/>
+        </w:rPr>
+      </w:pPr>
+    </w:p>
+    <w:p>
+      <w:pPr>
+        <w:ind w:left="360" w:right="-1135"/>
+        <w:rPr>
+          <w:i/>
+          <w:iCs/>
+        </w:rPr>
+      </w:pPr>
+    </w:p>
+    <w:p>
+      <w:pPr>
+        <w:ind w:left="360" w:right="-1135"/>
+        <w:rPr>
+          <w:i/>
+          <w:iCs/>
+        </w:rPr>
+      </w:pPr>
+    </w:p>
+    <w:p>
+      <w:pPr>
+        <w:ind w:left="360" w:right="-1135"/>
+        <w:rPr>
+          <w:i/>
+          <w:iCs/>
+        </w:rPr>
+      </w:pPr>
+    </w:p>
+    <w:p>
+      <w:pPr>
+        <w:ind w:left="360" w:right="-1135"/>
+        <w:rPr>
+          <w:b/>
+          <w:bCs/>
+          <w:i/>
+          <w:iCs/>
+        </w:rPr>
+      </w:pPr>
+    </w:p>
+    <w:p>
+      <w:pPr>
+        <w:ind w:left="360" w:right="-1135"/>
+        <w:rPr>
+          <w:b/>
+          <w:bCs/>
+          <w:i/>
+          <w:iCs/>
+        </w:rPr>
+      </w:pPr>
+    </w:p>
+    <w:p>
+      <w:pPr>
+        <w:ind w:left="360" w:right="-1135"/>
+        <w:rPr>
+          <w:i/>
+          <w:iCs/>
+        </w:rPr>
+      </w:pPr>
+    </w:p>
+    <w:p>
+      <w:pPr>
+        <w:ind w:left="360" w:right="-1135"/>
+      </w:pPr>
+    </w:p>
+    <w:p>
+      <w:pPr>
+        <w:ind w:left="360" w:right="-1135"/>
+      </w:pPr>
+    </w:p>
+    <w:p>
+      <w:pPr>
+        <w:ind w:left="360" w:right="-1135"/>
+      </w:pPr>
+    </w:p>
+    <w:p>
+      <w:pPr>
+        <w:ind w:left="360" w:right="-1135"/>
+      </w:pPr>
+    </w:p>
+    <w:p>
+      <w:pPr>
+        <w:ind w:left="360" w:right="-1135"/>
+      </w:pPr>
+    </w:p>
+    <w:p>
+      <w:pPr>
+        <w:ind w:left="360" w:right="-1135"/>
+      </w:pPr>
+    </w:p>
+    <w:p>
+      <w:pPr>
+        <w:ind w:left="360" w:right="-1135"/>
+      </w:pPr>
+    </w:p>
+    <w:p>
+      <w:pPr>
+        <w:ind w:left="360" w:right="-1135"/>
+      </w:pPr>
+      <w:r>
+        <w:t xml:space="preserve"> </w:t>
       </w:r>
     </w:p>
     <w:sectPr>

</xml_diff>

<commit_message>
version 1.6 agregando powerBI
</commit_message>
<xml_diff>
--- a/Documentacion/Documentacion_estadisticas_futbol_2023.docx
+++ b/Documentacion/Documentacion_estadisticas_futbol_2023.docx
@@ -285,7 +285,15 @@
         <w:t>ó</w:t>
       </w:r>
       <w:r>
-        <w:t>n de estructura (columna, descripci</w:t>
+        <w:t xml:space="preserve">n de estructura </w:t>
+      </w:r>
+    </w:p>
+    <w:p>
+      <w:r>
+        <w:t>7 -Scripts</w:t>
+      </w:r>
+      <w:r>
+        <w:t xml:space="preserve"> de creaci</w:t>
       </w:r>
       <w:r>
         <w:rPr>
@@ -294,23 +302,15 @@
         <w:t>ó</w:t>
       </w:r>
       <w:r>
-        <w:t>n,</w:t>
-      </w:r>
-    </w:p>
-    <w:p>
-      <w:r>
-        <w:t xml:space="preserve">             </w:t>
-      </w:r>
-      <w:r>
-        <w:t>tipo de datos, tipo de clave),</w:t>
-      </w:r>
-    </w:p>
-    <w:p>
-      <w:r>
-        <w:t>7 -Scripts</w:t>
-      </w:r>
-      <w:r>
-        <w:t xml:space="preserve"> de creaci</w:t>
+        <w:t>n de cada objeto de la base de datos,</w:t>
+      </w:r>
+    </w:p>
+    <w:p>
+      <w:r>
+        <w:t>8 - Scripts</w:t>
+      </w:r>
+      <w:r>
+        <w:t xml:space="preserve"> de inserci</w:t>
       </w:r>
       <w:r>
         <w:rPr>
@@ -319,54 +319,23 @@
         <w:t>ó</w:t>
       </w:r>
       <w:r>
-        <w:t>n de cada objeto de la base de datos,</w:t>
-      </w:r>
-    </w:p>
-    <w:p>
-      <w:r>
-        <w:t>8 - Scripts</w:t>
-      </w:r>
-      <w:r>
-        <w:t xml:space="preserve"> de inserci</w:t>
+        <w:t>n de datos,</w:t>
+      </w:r>
+    </w:p>
+    <w:p>
+      <w:r>
+        <w:t>9</w:t>
+      </w:r>
+      <w:r>
+        <w:t>- Herramientas</w:t>
+      </w:r>
+      <w:r>
+        <w:t xml:space="preserve"> y tecnolog</w:t>
       </w:r>
       <w:r>
         <w:rPr>
           <w:rFonts w:ascii="Tw Cen MT" w:hAnsi="Tw Cen MT" w:cs="Tw Cen MT"/>
         </w:rPr>
-        <w:t>ó</w:t>
-      </w:r>
-      <w:r>
-        <w:t>n de datos,</w:t>
-      </w:r>
-    </w:p>
-    <w:p>
-      <w:r>
-        <w:t>9 - Informes</w:t>
-      </w:r>
-      <w:r>
-        <w:t xml:space="preserve"> generados en base a la informaci</w:t>
-      </w:r>
-      <w:r>
-        <w:rPr>
-          <w:rFonts w:ascii="Tw Cen MT" w:hAnsi="Tw Cen MT" w:cs="Tw Cen MT"/>
-        </w:rPr>
-        <w:t>ó</w:t>
-      </w:r>
-      <w:r>
-        <w:t>n de la base,</w:t>
-      </w:r>
-    </w:p>
-    <w:p>
-      <w:r>
-        <w:t>10 - Herramientas</w:t>
-      </w:r>
-      <w:r>
-        <w:t xml:space="preserve"> y tecnolog</w:t>
-      </w:r>
-      <w:r>
-        <w:rPr>
-          <w:rFonts w:ascii="Tw Cen MT" w:hAnsi="Tw Cen MT" w:cs="Tw Cen MT"/>
-        </w:rPr>
         <w:t>í</w:t>
       </w:r>
       <w:r>
@@ -375,7 +344,13 @@
     </w:p>
     <w:p>
       <w:r>
-        <w:t xml:space="preserve">11- </w:t>
+        <w:t>1</w:t>
+      </w:r>
+      <w:r>
+        <w:t>0</w:t>
+      </w:r>
+      <w:r>
+        <w:t xml:space="preserve">- </w:t>
       </w:r>
       <w:r>
         <w:t>Conclusiones</w:t>
@@ -383,7 +358,10 @@
     </w:p>
     <w:p>
       <w:r>
-        <w:t xml:space="preserve">12 </w:t>
+        <w:t>1</w:t>
+      </w:r>
+      <w:r>
+        <w:t>1</w:t>
       </w:r>
       <w:r>
         <w:t>–</w:t>
@@ -392,8 +370,13 @@
         <w:t xml:space="preserve"> Reporte</w:t>
       </w:r>
       <w:r>
-        <w:t xml:space="preserve"> con PowerBI</w:t>
-      </w:r>
+        <w:t xml:space="preserve"> con </w:t>
+      </w:r>
+      <w:proofErr w:type="spellStart"/>
+      <w:r>
+        <w:t>PowerBI</w:t>
+      </w:r>
+      <w:proofErr w:type="spellEnd"/>
     </w:p>
     <w:p/>
     <w:p/>
@@ -694,6 +677,21 @@
     <w:p>
       <w:pPr>
         <w:pStyle w:val="Prrafodelista"/>
+      </w:pPr>
+    </w:p>
+    <w:p>
+      <w:pPr>
+        <w:pStyle w:val="Prrafodelista"/>
+      </w:pPr>
+    </w:p>
+    <w:p>
+      <w:pPr>
+        <w:pStyle w:val="Prrafodelista"/>
+      </w:pPr>
+    </w:p>
+    <w:p>
+      <w:pPr>
+        <w:pStyle w:val="Prrafodelista"/>
         <w:numPr>
           <w:ilvl w:val="0"/>
           <w:numId w:val="2"/>
@@ -739,6 +737,9 @@
         <w:t xml:space="preserve"> se  deberá  filtrar los datos que se requieran ,para cada caso ,en las planillas que se reciben de la pagina . </w:t>
       </w:r>
     </w:p>
+    <w:p/>
+    <w:p/>
+    <w:p/>
     <w:p/>
     <w:p/>
     <w:p/>
@@ -867,18 +868,45 @@
         <w:ind w:left="360" w:right="-1135"/>
       </w:pPr>
       <w:r>
+        <w:rPr>
+          <w:b/>
+          <w:bCs/>
+          <w:sz w:val="24"/>
+          <w:szCs w:val="24"/>
+        </w:rPr>
         <w:t>6</w:t>
       </w:r>
       <w:r>
+        <w:rPr>
+          <w:b/>
+          <w:bCs/>
+          <w:sz w:val="24"/>
+          <w:szCs w:val="24"/>
+        </w:rPr>
         <w:t>-</w:t>
       </w:r>
       <w:proofErr w:type="gramStart"/>
       <w:r>
+        <w:rPr>
+          <w:b/>
+          <w:bCs/>
+          <w:sz w:val="24"/>
+          <w:szCs w:val="24"/>
+        </w:rPr>
         <w:t>Tablas  -</w:t>
       </w:r>
       <w:proofErr w:type="gramEnd"/>
       <w:r>
-        <w:t xml:space="preserve"> descripción </w:t>
+        <w:rPr>
+          <w:b/>
+          <w:bCs/>
+          <w:sz w:val="24"/>
+          <w:szCs w:val="24"/>
+        </w:rPr>
+        <w:t xml:space="preserve"> descripción</w:t>
+      </w:r>
+      <w:r>
+        <w:t xml:space="preserve"> </w:t>
       </w:r>
       <w:r>
         <w:t xml:space="preserve">: </w:t>
@@ -907,6 +935,9 @@
         <w:t>s</w:t>
       </w:r>
       <w:r>
+        <w:rPr>
+          <w:noProof/>
+        </w:rPr>
         <w:drawing>
           <wp:inline distT="0" distB="0" distL="0" distR="0" wp14:anchorId="0AF416F5" wp14:editId="512167E1">
             <wp:extent cx="1981477" cy="2667372"/>
@@ -1093,10 +1124,7 @@
       </w:r>
       <w:proofErr w:type="spellStart"/>
       <w:r>
-        <w:t>datos_</w:t>
-      </w:r>
-      <w:r>
-        <w:t>partidos</w:t>
+        <w:t>datos_partidos</w:t>
       </w:r>
       <w:proofErr w:type="spellEnd"/>
     </w:p>
@@ -1194,16 +1222,7 @@
           <w:sz w:val="24"/>
           <w:szCs w:val="24"/>
         </w:rPr>
-        <w:t>auditoria_</w:t>
-      </w:r>
-      <w:r>
-        <w:rPr>
-          <w:b/>
-          <w:bCs/>
-          <w:sz w:val="24"/>
-          <w:szCs w:val="24"/>
-        </w:rPr>
-        <w:t>estadisticas_equipos</w:t>
+        <w:t>auditoria_estadisticas_equipos</w:t>
       </w:r>
       <w:proofErr w:type="spellEnd"/>
       <w:r>
@@ -1317,16 +1336,7 @@
           <w:sz w:val="24"/>
           <w:szCs w:val="24"/>
         </w:rPr>
-        <w:t>auditoria_</w:t>
-      </w:r>
-      <w:r>
-        <w:rPr>
-          <w:b/>
-          <w:bCs/>
-          <w:sz w:val="24"/>
-          <w:szCs w:val="24"/>
-        </w:rPr>
-        <w:t>estadisticas_jugadores</w:t>
+        <w:t>auditoria_estadisticas_jugadores</w:t>
       </w:r>
       <w:proofErr w:type="spellEnd"/>
       <w:r>
@@ -1604,11 +1614,11 @@
         <w:t xml:space="preserve"> casos )</w:t>
       </w:r>
       <w:r>
-        <w:t>, el estadio donde se ju</w:t>
-      </w:r>
-      <w:proofErr w:type="spellStart"/>
-      <w:r>
-        <w:t>go</w:t>
+        <w:t xml:space="preserve">, el estadio donde se </w:t>
+      </w:r>
+      <w:proofErr w:type="spellStart"/>
+      <w:r>
+        <w:t>jugo</w:t>
       </w:r>
       <w:proofErr w:type="spellEnd"/>
       <w:r>
@@ -2589,6 +2599,2919 @@
         <w:rPr>
           <w:i/>
           <w:iCs/>
+        </w:rPr>
+      </w:pPr>
+    </w:p>
+    <w:p>
+      <w:pPr>
+        <w:ind w:left="360" w:right="-1135"/>
+        <w:rPr>
+          <w:i/>
+          <w:iCs/>
+        </w:rPr>
+      </w:pPr>
+    </w:p>
+    <w:p>
+      <w:pPr>
+        <w:ind w:left="360" w:right="-1135"/>
+        <w:rPr>
+          <w:i/>
+          <w:iCs/>
+        </w:rPr>
+      </w:pPr>
+    </w:p>
+    <w:p>
+      <w:pPr>
+        <w:ind w:left="360" w:right="-1135"/>
+        <w:rPr>
+          <w:i/>
+          <w:iCs/>
+        </w:rPr>
+      </w:pPr>
+    </w:p>
+    <w:p>
+      <w:pPr>
+        <w:ind w:left="360" w:right="-1135"/>
+        <w:rPr>
+          <w:i/>
+          <w:iCs/>
+        </w:rPr>
+      </w:pPr>
+    </w:p>
+    <w:p>
+      <w:pPr>
+        <w:ind w:left="360" w:right="-1135"/>
+        <w:rPr>
+          <w:i/>
+          <w:iCs/>
+        </w:rPr>
+      </w:pPr>
+    </w:p>
+    <w:p>
+      <w:pPr>
+        <w:ind w:left="360" w:right="-1135"/>
+        <w:rPr>
+          <w:i/>
+          <w:iCs/>
+        </w:rPr>
+      </w:pPr>
+    </w:p>
+    <w:p>
+      <w:pPr>
+        <w:ind w:left="360" w:right="-1135"/>
+        <w:rPr>
+          <w:i/>
+          <w:iCs/>
+        </w:rPr>
+      </w:pPr>
+    </w:p>
+    <w:p>
+      <w:pPr>
+        <w:ind w:left="360" w:right="-1135"/>
+        <w:rPr>
+          <w:i/>
+          <w:iCs/>
+        </w:rPr>
+      </w:pPr>
+    </w:p>
+    <w:p>
+      <w:pPr>
+        <w:ind w:left="360" w:right="-1135"/>
+        <w:rPr>
+          <w:i/>
+          <w:iCs/>
+        </w:rPr>
+      </w:pPr>
+    </w:p>
+    <w:p>
+      <w:pPr>
+        <w:ind w:left="360" w:right="-1135"/>
+        <w:rPr>
+          <w:i/>
+          <w:iCs/>
+        </w:rPr>
+      </w:pPr>
+    </w:p>
+    <w:p>
+      <w:pPr>
+        <w:ind w:left="360" w:right="-1135"/>
+        <w:rPr>
+          <w:i/>
+          <w:iCs/>
+        </w:rPr>
+      </w:pPr>
+    </w:p>
+    <w:p>
+      <w:pPr>
+        <w:ind w:left="360" w:right="-1135"/>
+        <w:rPr>
+          <w:i/>
+          <w:iCs/>
+        </w:rPr>
+      </w:pPr>
+    </w:p>
+    <w:p>
+      <w:pPr>
+        <w:ind w:left="360" w:right="-1135"/>
+        <w:rPr>
+          <w:i/>
+          <w:iCs/>
+        </w:rPr>
+      </w:pPr>
+    </w:p>
+    <w:p>
+      <w:pPr>
+        <w:ind w:left="360" w:right="-1135"/>
+        <w:rPr>
+          <w:i/>
+          <w:iCs/>
+        </w:rPr>
+      </w:pPr>
+    </w:p>
+    <w:p>
+      <w:pPr>
+        <w:pStyle w:val="Prrafodelista"/>
+        <w:numPr>
+          <w:ilvl w:val="0"/>
+          <w:numId w:val="3"/>
+        </w:numPr>
+        <w:ind w:right="-1135"/>
+        <w:rPr>
+          <w:b/>
+          <w:bCs/>
+          <w:i/>
+          <w:iCs/>
+          <w:sz w:val="24"/>
+          <w:szCs w:val="24"/>
+        </w:rPr>
+      </w:pPr>
+      <w:r>
+        <w:rPr>
+          <w:b/>
+          <w:bCs/>
+          <w:i/>
+          <w:iCs/>
+          <w:sz w:val="24"/>
+          <w:szCs w:val="24"/>
+        </w:rPr>
+        <w:t>7- Objetos de la Base de DATOS</w:t>
+      </w:r>
+    </w:p>
+    <w:p>
+      <w:pPr>
+        <w:ind w:right="-1135"/>
+        <w:rPr>
+          <w:i/>
+          <w:iCs/>
+        </w:rPr>
+      </w:pPr>
+      <w:r>
+        <w:rPr>
+          <w:i/>
+          <w:iCs/>
+        </w:rPr>
+        <w:t xml:space="preserve">   </w:t>
+      </w:r>
+      <w:r>
+        <w:rPr>
+          <w:i/>
+          <w:iCs/>
+        </w:rPr>
+        <w:t>-</w:t>
+      </w:r>
+      <w:proofErr w:type="spellStart"/>
+      <w:proofErr w:type="gramStart"/>
+      <w:r>
+        <w:rPr>
+          <w:b/>
+          <w:bCs/>
+          <w:i/>
+          <w:iCs/>
+          <w:sz w:val="24"/>
+          <w:szCs w:val="24"/>
+        </w:rPr>
+        <w:t>Views</w:t>
+      </w:r>
+      <w:proofErr w:type="spellEnd"/>
+      <w:r>
+        <w:rPr>
+          <w:b/>
+          <w:bCs/>
+          <w:i/>
+          <w:iCs/>
+          <w:sz w:val="24"/>
+          <w:szCs w:val="24"/>
+        </w:rPr>
+        <w:t xml:space="preserve"> </w:t>
+      </w:r>
+      <w:r>
+        <w:rPr>
+          <w:i/>
+          <w:iCs/>
+        </w:rPr>
+        <w:t xml:space="preserve"> :</w:t>
+      </w:r>
+      <w:proofErr w:type="gramEnd"/>
+      <w:r>
+        <w:rPr>
+          <w:i/>
+          <w:iCs/>
+        </w:rPr>
+        <w:t xml:space="preserve">  </w:t>
+      </w:r>
+    </w:p>
+    <w:p>
+      <w:pPr>
+        <w:ind w:right="-1135"/>
+        <w:rPr>
+          <w:i/>
+          <w:iCs/>
+        </w:rPr>
+      </w:pPr>
+      <w:r>
+        <w:rPr>
+          <w:i/>
+          <w:iCs/>
+        </w:rPr>
+        <w:t xml:space="preserve">     </w:t>
+      </w:r>
+      <w:r>
+        <w:rPr>
+          <w:i/>
+          <w:iCs/>
+        </w:rPr>
+        <w:t xml:space="preserve">Hay </w:t>
+      </w:r>
+      <w:proofErr w:type="gramStart"/>
+      <w:r>
+        <w:rPr>
+          <w:i/>
+          <w:iCs/>
+        </w:rPr>
+        <w:t>6  vistas</w:t>
+      </w:r>
+      <w:proofErr w:type="gramEnd"/>
+      <w:r>
+        <w:rPr>
+          <w:i/>
+          <w:iCs/>
+        </w:rPr>
+        <w:t xml:space="preserve"> : </w:t>
+      </w:r>
+    </w:p>
+    <w:p>
+      <w:pPr>
+        <w:ind w:right="-1135"/>
+        <w:rPr>
+          <w:i/>
+          <w:iCs/>
+        </w:rPr>
+      </w:pPr>
+      <w:r>
+        <w:rPr>
+          <w:i/>
+          <w:iCs/>
+        </w:rPr>
+        <w:t xml:space="preserve">                   </w:t>
+      </w:r>
+      <w:proofErr w:type="spellStart"/>
+      <w:r>
+        <w:rPr>
+          <w:b/>
+          <w:bCs/>
+          <w:i/>
+          <w:iCs/>
+        </w:rPr>
+        <w:t>vista_campeonato_por_pais_argentina</w:t>
+      </w:r>
+      <w:proofErr w:type="spellEnd"/>
+      <w:r>
+        <w:rPr>
+          <w:i/>
+          <w:iCs/>
+        </w:rPr>
+        <w:t xml:space="preserve">:     se obtiene la vista de </w:t>
+      </w:r>
+      <w:proofErr w:type="gramStart"/>
+      <w:r>
+        <w:rPr>
+          <w:i/>
+          <w:iCs/>
+        </w:rPr>
+        <w:t>la  tabla</w:t>
+      </w:r>
+      <w:proofErr w:type="gramEnd"/>
+      <w:r>
+        <w:rPr>
+          <w:i/>
+          <w:iCs/>
+        </w:rPr>
+        <w:t xml:space="preserve"> de posiciones del campeonato argentino</w:t>
+      </w:r>
+    </w:p>
+    <w:p>
+      <w:pPr>
+        <w:ind w:right="-1135"/>
+        <w:rPr>
+          <w:i/>
+          <w:iCs/>
+        </w:rPr>
+      </w:pPr>
+      <w:r>
+        <w:rPr>
+          <w:b/>
+          <w:bCs/>
+          <w:i/>
+          <w:iCs/>
+        </w:rPr>
+        <w:t xml:space="preserve">                  </w:t>
+      </w:r>
+      <w:proofErr w:type="spellStart"/>
+      <w:r>
+        <w:rPr>
+          <w:b/>
+          <w:bCs/>
+          <w:i/>
+          <w:iCs/>
+        </w:rPr>
+        <w:t>vista_equipos</w:t>
+      </w:r>
+      <w:proofErr w:type="spellEnd"/>
+      <w:r>
+        <w:rPr>
+          <w:i/>
+          <w:iCs/>
+        </w:rPr>
+        <w:t xml:space="preserve">:          se obtiene la vista </w:t>
+      </w:r>
+      <w:proofErr w:type="gramStart"/>
+      <w:r>
+        <w:rPr>
+          <w:i/>
+          <w:iCs/>
+        </w:rPr>
+        <w:t>de  todos</w:t>
+      </w:r>
+      <w:proofErr w:type="gramEnd"/>
+      <w:r>
+        <w:rPr>
+          <w:i/>
+          <w:iCs/>
+        </w:rPr>
+        <w:t xml:space="preserve"> los equipos que figuran en la base de datos</w:t>
+      </w:r>
+    </w:p>
+    <w:p>
+      <w:pPr>
+        <w:ind w:right="-1135"/>
+        <w:rPr>
+          <w:i/>
+          <w:iCs/>
+        </w:rPr>
+      </w:pPr>
+      <w:r>
+        <w:rPr>
+          <w:i/>
+          <w:iCs/>
+        </w:rPr>
+        <w:t xml:space="preserve">                  </w:t>
+      </w:r>
+      <w:proofErr w:type="spellStart"/>
+      <w:r>
+        <w:rPr>
+          <w:b/>
+          <w:bCs/>
+          <w:i/>
+          <w:iCs/>
+        </w:rPr>
+        <w:t>vista_jugadores_en_partidos</w:t>
+      </w:r>
+      <w:proofErr w:type="spellEnd"/>
+      <w:r>
+        <w:rPr>
+          <w:i/>
+          <w:iCs/>
+        </w:rPr>
+        <w:t xml:space="preserve">:  se obtienen la vista </w:t>
+      </w:r>
+      <w:proofErr w:type="gramStart"/>
+      <w:r>
+        <w:rPr>
+          <w:i/>
+          <w:iCs/>
+        </w:rPr>
+        <w:t>de  todos</w:t>
+      </w:r>
+      <w:proofErr w:type="gramEnd"/>
+      <w:r>
+        <w:rPr>
+          <w:i/>
+          <w:iCs/>
+        </w:rPr>
+        <w:t xml:space="preserve">   los jugadores , que jugaron en un fecha determinada </w:t>
+      </w:r>
+    </w:p>
+    <w:p>
+      <w:pPr>
+        <w:ind w:right="-1135"/>
+        <w:rPr>
+          <w:i/>
+          <w:iCs/>
+        </w:rPr>
+      </w:pPr>
+      <w:r>
+        <w:rPr>
+          <w:i/>
+          <w:iCs/>
+        </w:rPr>
+        <w:t xml:space="preserve">                 </w:t>
+      </w:r>
+      <w:r>
+        <w:rPr>
+          <w:b/>
+          <w:bCs/>
+          <w:i/>
+          <w:iCs/>
+        </w:rPr>
+        <w:t>vista_jugadores_mayores_25</w:t>
+      </w:r>
+      <w:r>
+        <w:rPr>
+          <w:i/>
+          <w:iCs/>
+        </w:rPr>
+        <w:t xml:space="preserve">:  se obtiene la vista de todos los jugadores mayores a 25 </w:t>
+      </w:r>
+      <w:proofErr w:type="gramStart"/>
+      <w:r>
+        <w:rPr>
+          <w:i/>
+          <w:iCs/>
+        </w:rPr>
+        <w:t>años de edad</w:t>
+      </w:r>
+      <w:proofErr w:type="gramEnd"/>
+    </w:p>
+    <w:p>
+      <w:pPr>
+        <w:ind w:right="-1135"/>
+        <w:rPr>
+          <w:i/>
+          <w:iCs/>
+        </w:rPr>
+      </w:pPr>
+      <w:r>
+        <w:rPr>
+          <w:b/>
+          <w:bCs/>
+          <w:i/>
+          <w:iCs/>
+        </w:rPr>
+        <w:t xml:space="preserve">                vista_jugadores_river_mas_25</w:t>
+      </w:r>
+      <w:r>
+        <w:rPr>
+          <w:i/>
+          <w:iCs/>
+        </w:rPr>
+        <w:t>:</w:t>
+      </w:r>
+      <w:r>
+        <w:rPr>
+          <w:i/>
+          <w:iCs/>
+        </w:rPr>
+        <w:t xml:space="preserve">  se obtiene la vista de todos los jugadores de </w:t>
+      </w:r>
+      <w:proofErr w:type="spellStart"/>
+      <w:r>
+        <w:rPr>
+          <w:i/>
+          <w:iCs/>
+        </w:rPr>
+        <w:t>River</w:t>
+      </w:r>
+      <w:proofErr w:type="spellEnd"/>
+      <w:r>
+        <w:rPr>
+          <w:i/>
+          <w:iCs/>
+        </w:rPr>
+        <w:t xml:space="preserve"> mayores a 25 </w:t>
+      </w:r>
+      <w:proofErr w:type="gramStart"/>
+      <w:r>
+        <w:rPr>
+          <w:i/>
+          <w:iCs/>
+        </w:rPr>
+        <w:t>años de edad</w:t>
+      </w:r>
+      <w:proofErr w:type="gramEnd"/>
+    </w:p>
+    <w:p>
+      <w:pPr>
+        <w:ind w:right="-1135"/>
+        <w:rPr>
+          <w:i/>
+          <w:iCs/>
+        </w:rPr>
+      </w:pPr>
+      <w:r>
+        <w:rPr>
+          <w:i/>
+          <w:iCs/>
+        </w:rPr>
+        <w:t xml:space="preserve">                </w:t>
+      </w:r>
+      <w:proofErr w:type="spellStart"/>
+      <w:r>
+        <w:rPr>
+          <w:b/>
+          <w:bCs/>
+          <w:i/>
+          <w:iCs/>
+        </w:rPr>
+        <w:t>vista_partidos_de_boca</w:t>
+      </w:r>
+      <w:proofErr w:type="spellEnd"/>
+      <w:r>
+        <w:rPr>
+          <w:i/>
+          <w:iCs/>
+        </w:rPr>
+        <w:t>:</w:t>
+      </w:r>
+      <w:r>
+        <w:rPr>
+          <w:i/>
+          <w:iCs/>
+        </w:rPr>
+        <w:t xml:space="preserve">  se </w:t>
+      </w:r>
+      <w:proofErr w:type="gramStart"/>
+      <w:r>
+        <w:rPr>
+          <w:i/>
+          <w:iCs/>
+        </w:rPr>
+        <w:t>obtienen  todos</w:t>
+      </w:r>
+      <w:proofErr w:type="gramEnd"/>
+      <w:r>
+        <w:rPr>
+          <w:i/>
+          <w:iCs/>
+        </w:rPr>
+        <w:t xml:space="preserve">  donde jugo el equipo de Boca Juniors</w:t>
+      </w:r>
+    </w:p>
+    <w:p>
+      <w:pPr>
+        <w:ind w:right="-1135"/>
+        <w:rPr>
+          <w:i/>
+          <w:iCs/>
+        </w:rPr>
+      </w:pPr>
+      <w:r>
+        <w:rPr>
+          <w:i/>
+          <w:iCs/>
+        </w:rPr>
+        <w:t xml:space="preserve"> </w:t>
+      </w:r>
+      <w:r>
+        <w:rPr>
+          <w:b/>
+          <w:bCs/>
+          <w:i/>
+          <w:iCs/>
+          <w:sz w:val="24"/>
+          <w:szCs w:val="24"/>
+        </w:rPr>
+        <w:t>-</w:t>
+      </w:r>
+      <w:proofErr w:type="spellStart"/>
+      <w:r>
+        <w:rPr>
+          <w:b/>
+          <w:bCs/>
+          <w:i/>
+          <w:iCs/>
+          <w:sz w:val="24"/>
+          <w:szCs w:val="24"/>
+        </w:rPr>
+        <w:t>Stored-</w:t>
+      </w:r>
+      <w:r>
+        <w:rPr>
+          <w:b/>
+          <w:bCs/>
+          <w:i/>
+          <w:iCs/>
+          <w:sz w:val="24"/>
+          <w:szCs w:val="24"/>
+        </w:rPr>
+        <w:t>Procedurs</w:t>
+      </w:r>
+      <w:proofErr w:type="spellEnd"/>
+      <w:r>
+        <w:rPr>
+          <w:i/>
+          <w:iCs/>
+        </w:rPr>
+        <w:t>:</w:t>
+      </w:r>
+    </w:p>
+    <w:p>
+      <w:pPr>
+        <w:ind w:right="-1135"/>
+        <w:rPr>
+          <w:i/>
+          <w:iCs/>
+        </w:rPr>
+      </w:pPr>
+      <w:r>
+        <w:rPr>
+          <w:i/>
+          <w:iCs/>
+        </w:rPr>
+        <w:t xml:space="preserve">        </w:t>
+      </w:r>
+      <w:r>
+        <w:rPr>
+          <w:i/>
+          <w:iCs/>
+          <w:lang w:val="fr-FR"/>
+        </w:rPr>
+        <w:t xml:space="preserve">  </w:t>
+      </w:r>
+      <w:proofErr w:type="gramStart"/>
+      <w:r>
+        <w:rPr>
+          <w:i/>
+          <w:iCs/>
+        </w:rPr>
+        <w:t>Hay  4</w:t>
+      </w:r>
+      <w:proofErr w:type="gramEnd"/>
+      <w:r>
+        <w:rPr>
+          <w:i/>
+          <w:iCs/>
+        </w:rPr>
+        <w:t> :</w:t>
+      </w:r>
+    </w:p>
+    <w:p>
+      <w:pPr>
+        <w:ind w:right="-1135"/>
+        <w:rPr>
+          <w:i/>
+          <w:iCs/>
+        </w:rPr>
+      </w:pPr>
+      <w:r>
+        <w:rPr>
+          <w:b/>
+          <w:bCs/>
+          <w:i/>
+          <w:iCs/>
+        </w:rPr>
+        <w:t xml:space="preserve">                </w:t>
+      </w:r>
+      <w:proofErr w:type="spellStart"/>
+      <w:proofErr w:type="gramStart"/>
+      <w:r>
+        <w:rPr>
+          <w:b/>
+          <w:bCs/>
+          <w:i/>
+          <w:iCs/>
+        </w:rPr>
+        <w:t>BuscarJugadoresPorCriterio</w:t>
+      </w:r>
+      <w:proofErr w:type="spellEnd"/>
+      <w:r>
+        <w:rPr>
+          <w:i/>
+          <w:iCs/>
+        </w:rPr>
+        <w:t> :</w:t>
+      </w:r>
+      <w:proofErr w:type="gramEnd"/>
+      <w:r>
+        <w:rPr>
+          <w:i/>
+          <w:iCs/>
+        </w:rPr>
+        <w:t xml:space="preserve"> </w:t>
+      </w:r>
+      <w:r>
+        <w:rPr>
+          <w:i/>
+          <w:iCs/>
+        </w:rPr>
+        <w:t xml:space="preserve">  </w:t>
+      </w:r>
+      <w:r>
+        <w:rPr>
+          <w:i/>
+          <w:iCs/>
+        </w:rPr>
+        <w:t>est</w:t>
+      </w:r>
+      <w:r>
+        <w:rPr>
+          <w:i/>
+          <w:iCs/>
+        </w:rPr>
+        <w:t xml:space="preserve">e </w:t>
+      </w:r>
+      <w:proofErr w:type="spellStart"/>
+      <w:r>
+        <w:rPr>
+          <w:i/>
+          <w:iCs/>
+        </w:rPr>
+        <w:t>procedure</w:t>
+      </w:r>
+      <w:proofErr w:type="spellEnd"/>
+      <w:r>
+        <w:rPr>
+          <w:i/>
+          <w:iCs/>
+        </w:rPr>
+        <w:t xml:space="preserve"> tienen una consulta dinámica ,que devuelve el listado de jugadores de un club determinado , según la columna que pasemos como parámetro : puede ser edad ,</w:t>
+      </w:r>
+      <w:proofErr w:type="spellStart"/>
+      <w:r>
+        <w:rPr>
+          <w:i/>
+          <w:iCs/>
+        </w:rPr>
+        <w:t>equipo,nacionalidad,etc</w:t>
+      </w:r>
+      <w:proofErr w:type="spellEnd"/>
+    </w:p>
+    <w:p>
+      <w:pPr>
+        <w:ind w:right="-1135"/>
+        <w:rPr>
+          <w:i/>
+          <w:iCs/>
+        </w:rPr>
+      </w:pPr>
+      <w:r>
+        <w:rPr>
+          <w:i/>
+          <w:iCs/>
+        </w:rPr>
+        <w:t xml:space="preserve">               </w:t>
+      </w:r>
+      <w:proofErr w:type="spellStart"/>
+      <w:r>
+        <w:rPr>
+          <w:b/>
+          <w:bCs/>
+          <w:i/>
+          <w:iCs/>
+        </w:rPr>
+        <w:t>EquiposCon</w:t>
+      </w:r>
+      <w:proofErr w:type="spellEnd"/>
+      <w:r>
+        <w:rPr>
+          <w:b/>
+          <w:bCs/>
+          <w:i/>
+          <w:iCs/>
+        </w:rPr>
+        <w:t xml:space="preserve"> </w:t>
+      </w:r>
+      <w:proofErr w:type="spellStart"/>
+      <w:proofErr w:type="gramStart"/>
+      <w:r>
+        <w:rPr>
+          <w:b/>
+          <w:bCs/>
+          <w:i/>
+          <w:iCs/>
+        </w:rPr>
+        <w:t>PromedioMinutosPorGol</w:t>
+      </w:r>
+      <w:proofErr w:type="spellEnd"/>
+      <w:r>
+        <w:rPr>
+          <w:i/>
+          <w:iCs/>
+        </w:rPr>
+        <w:t> :</w:t>
+      </w:r>
+      <w:proofErr w:type="gramEnd"/>
+      <w:r>
+        <w:rPr>
+          <w:i/>
+          <w:iCs/>
+        </w:rPr>
+        <w:t xml:space="preserve">  aquí obtenemos los  equipos  que tengan un promedio de gol ,cuyo valor se pasa como parámetro.</w:t>
+      </w:r>
+    </w:p>
+    <w:p>
+      <w:pPr>
+        <w:ind w:right="-1135"/>
+        <w:rPr>
+          <w:i/>
+          <w:iCs/>
+        </w:rPr>
+      </w:pPr>
+      <w:r>
+        <w:rPr>
+          <w:b/>
+          <w:bCs/>
+          <w:i/>
+          <w:iCs/>
+        </w:rPr>
+        <w:t xml:space="preserve">              </w:t>
+      </w:r>
+      <w:proofErr w:type="spellStart"/>
+      <w:proofErr w:type="gramStart"/>
+      <w:r>
+        <w:rPr>
+          <w:b/>
+          <w:bCs/>
+          <w:i/>
+          <w:iCs/>
+        </w:rPr>
+        <w:t>EquiposQueJugaronEnFecha</w:t>
+      </w:r>
+      <w:proofErr w:type="spellEnd"/>
+      <w:r>
+        <w:rPr>
+          <w:i/>
+          <w:iCs/>
+        </w:rPr>
+        <w:t> :</w:t>
+      </w:r>
+      <w:proofErr w:type="gramEnd"/>
+      <w:r>
+        <w:rPr>
+          <w:i/>
+          <w:iCs/>
+        </w:rPr>
+        <w:t xml:space="preserve">  listado de equipos que jugaron en una fecha determinada.</w:t>
+      </w:r>
+    </w:p>
+    <w:p>
+      <w:pPr>
+        <w:ind w:right="-1135"/>
+        <w:rPr>
+          <w:i/>
+          <w:iCs/>
+        </w:rPr>
+      </w:pPr>
+      <w:r>
+        <w:rPr>
+          <w:i/>
+          <w:iCs/>
+        </w:rPr>
+        <w:t xml:space="preserve">              </w:t>
+      </w:r>
+      <w:proofErr w:type="spellStart"/>
+      <w:proofErr w:type="gramStart"/>
+      <w:r>
+        <w:rPr>
+          <w:b/>
+          <w:bCs/>
+          <w:i/>
+          <w:iCs/>
+        </w:rPr>
+        <w:t>ObtenerJugadoresPorEquipo</w:t>
+      </w:r>
+      <w:proofErr w:type="spellEnd"/>
+      <w:r>
+        <w:rPr>
+          <w:b/>
+          <w:bCs/>
+          <w:i/>
+          <w:iCs/>
+        </w:rPr>
+        <w:t> :</w:t>
+      </w:r>
+      <w:proofErr w:type="gramEnd"/>
+      <w:r>
+        <w:rPr>
+          <w:i/>
+          <w:iCs/>
+        </w:rPr>
+        <w:t xml:space="preserve">  devuelve el listado de jugadores de un equipo </w:t>
+      </w:r>
+    </w:p>
+    <w:p>
+      <w:pPr>
+        <w:ind w:right="-1135"/>
+        <w:rPr>
+          <w:i/>
+          <w:iCs/>
+        </w:rPr>
+      </w:pPr>
+      <w:r>
+        <w:rPr>
+          <w:i/>
+          <w:iCs/>
+        </w:rPr>
+        <w:t>-</w:t>
+      </w:r>
+      <w:proofErr w:type="spellStart"/>
+      <w:r>
+        <w:rPr>
+          <w:b/>
+          <w:bCs/>
+          <w:i/>
+          <w:iCs/>
+          <w:sz w:val="24"/>
+          <w:szCs w:val="24"/>
+        </w:rPr>
+        <w:t>Functions</w:t>
+      </w:r>
+      <w:proofErr w:type="spellEnd"/>
+      <w:r>
+        <w:rPr>
+          <w:i/>
+          <w:iCs/>
+        </w:rPr>
+        <w:t>:</w:t>
+      </w:r>
+    </w:p>
+    <w:p>
+      <w:pPr>
+        <w:ind w:right="-1135"/>
+        <w:rPr>
+          <w:i/>
+          <w:iCs/>
+        </w:rPr>
+      </w:pPr>
+      <w:r>
+        <w:rPr>
+          <w:i/>
+          <w:iCs/>
+        </w:rPr>
+        <w:t xml:space="preserve">                 Hay </w:t>
+      </w:r>
+      <w:proofErr w:type="gramStart"/>
+      <w:r>
+        <w:rPr>
+          <w:i/>
+          <w:iCs/>
+        </w:rPr>
+        <w:t>2 :</w:t>
+      </w:r>
+      <w:proofErr w:type="gramEnd"/>
+    </w:p>
+    <w:p>
+      <w:pPr>
+        <w:ind w:right="-1135"/>
+        <w:rPr>
+          <w:i/>
+          <w:iCs/>
+        </w:rPr>
+      </w:pPr>
+      <w:r>
+        <w:rPr>
+          <w:i/>
+          <w:iCs/>
+        </w:rPr>
+        <w:t xml:space="preserve">                     </w:t>
+      </w:r>
+      <w:proofErr w:type="spellStart"/>
+      <w:proofErr w:type="gramStart"/>
+      <w:r>
+        <w:rPr>
+          <w:b/>
+          <w:bCs/>
+          <w:i/>
+          <w:iCs/>
+        </w:rPr>
+        <w:t>BuscarJugadoresPorNombre</w:t>
+      </w:r>
+      <w:proofErr w:type="spellEnd"/>
+      <w:r>
+        <w:rPr>
+          <w:i/>
+          <w:iCs/>
+        </w:rPr>
+        <w:t> :</w:t>
+      </w:r>
+      <w:proofErr w:type="gramEnd"/>
+      <w:r>
+        <w:rPr>
+          <w:i/>
+          <w:iCs/>
+        </w:rPr>
+        <w:t xml:space="preserve"> b</w:t>
+      </w:r>
+      <w:r>
+        <w:rPr>
+          <w:i/>
+          <w:iCs/>
+        </w:rPr>
+        <w:t>usca jugadores  por un nombre o apellido</w:t>
+      </w:r>
+    </w:p>
+    <w:p>
+      <w:pPr>
+        <w:ind w:right="-1135"/>
+        <w:rPr>
+          <w:i/>
+          <w:iCs/>
+        </w:rPr>
+      </w:pPr>
+      <w:r>
+        <w:rPr>
+          <w:b/>
+          <w:bCs/>
+          <w:i/>
+          <w:iCs/>
+        </w:rPr>
+        <w:t xml:space="preserve">                     </w:t>
+      </w:r>
+      <w:proofErr w:type="spellStart"/>
+      <w:proofErr w:type="gramStart"/>
+      <w:r>
+        <w:rPr>
+          <w:b/>
+          <w:bCs/>
+          <w:i/>
+          <w:iCs/>
+        </w:rPr>
+        <w:t>contarAsistenciasPorEq</w:t>
+      </w:r>
+      <w:r>
+        <w:rPr>
+          <w:b/>
+          <w:bCs/>
+          <w:i/>
+          <w:iCs/>
+        </w:rPr>
+        <w:t>uipo</w:t>
+      </w:r>
+      <w:proofErr w:type="spellEnd"/>
+      <w:r>
+        <w:rPr>
+          <w:i/>
+          <w:iCs/>
+        </w:rPr>
+        <w:t> :</w:t>
+      </w:r>
+      <w:proofErr w:type="gramEnd"/>
+      <w:r>
+        <w:rPr>
+          <w:i/>
+          <w:iCs/>
+        </w:rPr>
+        <w:t xml:space="preserve">  nos muestra la cantidad Total de  asistencias de gol de un equipo</w:t>
+      </w:r>
+    </w:p>
+    <w:p>
+      <w:pPr>
+        <w:ind w:right="-1135"/>
+        <w:rPr>
+          <w:b/>
+          <w:bCs/>
+          <w:i/>
+          <w:iCs/>
+          <w:sz w:val="24"/>
+          <w:szCs w:val="24"/>
+        </w:rPr>
+      </w:pPr>
+      <w:r>
+        <w:rPr>
+          <w:b/>
+          <w:bCs/>
+          <w:i/>
+          <w:iCs/>
+          <w:sz w:val="24"/>
+          <w:szCs w:val="24"/>
+        </w:rPr>
+        <w:t>-</w:t>
+      </w:r>
+      <w:proofErr w:type="spellStart"/>
+      <w:r>
+        <w:rPr>
+          <w:b/>
+          <w:bCs/>
+          <w:i/>
+          <w:iCs/>
+          <w:sz w:val="24"/>
+          <w:szCs w:val="24"/>
+        </w:rPr>
+        <w:t>Triggers</w:t>
+      </w:r>
+      <w:proofErr w:type="spellEnd"/>
+    </w:p>
+    <w:p>
+      <w:pPr>
+        <w:ind w:right="-1135"/>
+        <w:rPr>
+          <w:i/>
+          <w:iCs/>
+        </w:rPr>
+      </w:pPr>
+      <w:r>
+        <w:rPr>
+          <w:i/>
+          <w:iCs/>
+        </w:rPr>
+        <w:t xml:space="preserve">              </w:t>
+      </w:r>
+      <w:r>
+        <w:rPr>
+          <w:i/>
+          <w:iCs/>
+        </w:rPr>
+        <w:t xml:space="preserve">Hay </w:t>
+      </w:r>
+      <w:proofErr w:type="gramStart"/>
+      <w:r>
+        <w:rPr>
+          <w:i/>
+          <w:iCs/>
+        </w:rPr>
+        <w:t>7 :</w:t>
+      </w:r>
+      <w:proofErr w:type="gramEnd"/>
+    </w:p>
+    <w:p>
+      <w:pPr>
+        <w:ind w:right="-1135"/>
+        <w:rPr>
+          <w:i/>
+          <w:iCs/>
+        </w:rPr>
+      </w:pPr>
+      <w:r>
+        <w:rPr>
+          <w:b/>
+          <w:bCs/>
+          <w:i/>
+          <w:iCs/>
+        </w:rPr>
+        <w:t xml:space="preserve">                   </w:t>
+      </w:r>
+      <w:proofErr w:type="spellStart"/>
+      <w:r>
+        <w:rPr>
+          <w:b/>
+          <w:bCs/>
+          <w:i/>
+          <w:iCs/>
+        </w:rPr>
+        <w:t>before_insert_jugador</w:t>
+      </w:r>
+      <w:proofErr w:type="spellEnd"/>
+      <w:r>
+        <w:rPr>
+          <w:i/>
+          <w:iCs/>
+        </w:rPr>
+        <w:t>: registra que usuario esta iniciando la carga de un nuevo jugador</w:t>
+      </w:r>
+    </w:p>
+    <w:p>
+      <w:pPr>
+        <w:ind w:right="-1135"/>
+        <w:rPr>
+          <w:i/>
+          <w:iCs/>
+        </w:rPr>
+      </w:pPr>
+      <w:r>
+        <w:rPr>
+          <w:b/>
+          <w:bCs/>
+          <w:i/>
+          <w:iCs/>
+        </w:rPr>
+        <w:t xml:space="preserve">                   </w:t>
+      </w:r>
+      <w:proofErr w:type="spellStart"/>
+      <w:r>
+        <w:rPr>
+          <w:b/>
+          <w:bCs/>
+          <w:i/>
+          <w:iCs/>
+        </w:rPr>
+        <w:t>Before_insert_</w:t>
+      </w:r>
+      <w:proofErr w:type="gramStart"/>
+      <w:r>
+        <w:rPr>
+          <w:b/>
+          <w:bCs/>
+          <w:i/>
+          <w:iCs/>
+        </w:rPr>
+        <w:t>equipo</w:t>
+      </w:r>
+      <w:proofErr w:type="spellEnd"/>
+      <w:r>
+        <w:rPr>
+          <w:i/>
+          <w:iCs/>
+        </w:rPr>
+        <w:t> :</w:t>
+      </w:r>
+      <w:proofErr w:type="gramEnd"/>
+      <w:r>
+        <w:rPr>
+          <w:i/>
+          <w:iCs/>
+        </w:rPr>
+        <w:t xml:space="preserve">      registra que usuario  </w:t>
+      </w:r>
+      <w:proofErr w:type="spellStart"/>
+      <w:r>
+        <w:rPr>
+          <w:i/>
+          <w:iCs/>
+        </w:rPr>
+        <w:t>esta</w:t>
+      </w:r>
+      <w:proofErr w:type="spellEnd"/>
+      <w:r>
+        <w:rPr>
+          <w:i/>
+          <w:iCs/>
+        </w:rPr>
+        <w:t xml:space="preserve"> empezando a  cargar  datos de un nuevo equipo</w:t>
+      </w:r>
+    </w:p>
+    <w:p>
+      <w:pPr>
+        <w:ind w:right="-1135"/>
+        <w:rPr>
+          <w:i/>
+          <w:iCs/>
+        </w:rPr>
+      </w:pPr>
+      <w:r>
+        <w:rPr>
+          <w:b/>
+          <w:bCs/>
+          <w:i/>
+          <w:iCs/>
+        </w:rPr>
+        <w:t xml:space="preserve">                  </w:t>
+      </w:r>
+      <w:proofErr w:type="spellStart"/>
+      <w:r>
+        <w:rPr>
+          <w:b/>
+          <w:bCs/>
+          <w:i/>
+          <w:iCs/>
+        </w:rPr>
+        <w:t>t</w:t>
+      </w:r>
+      <w:r>
+        <w:rPr>
+          <w:b/>
+          <w:bCs/>
+          <w:i/>
+          <w:iCs/>
+        </w:rPr>
+        <w:t>r_datos_equipos_after_insert</w:t>
+      </w:r>
+      <w:proofErr w:type="spellEnd"/>
+      <w:r>
+        <w:rPr>
+          <w:i/>
+          <w:iCs/>
+        </w:rPr>
+        <w:t>:</w:t>
+      </w:r>
+      <w:r>
+        <w:rPr>
+          <w:i/>
+          <w:iCs/>
+        </w:rPr>
+        <w:t xml:space="preserve">  registra quien realizo modificaciones en los datos de un jugador </w:t>
+      </w:r>
+    </w:p>
+    <w:p>
+      <w:pPr>
+        <w:ind w:right="-1135"/>
+        <w:rPr>
+          <w:i/>
+          <w:iCs/>
+        </w:rPr>
+      </w:pPr>
+      <w:r>
+        <w:rPr>
+          <w:b/>
+          <w:bCs/>
+          <w:i/>
+          <w:iCs/>
+        </w:rPr>
+        <w:t xml:space="preserve">                  </w:t>
+      </w:r>
+      <w:proofErr w:type="spellStart"/>
+      <w:r>
+        <w:rPr>
+          <w:b/>
+          <w:bCs/>
+          <w:i/>
+          <w:iCs/>
+        </w:rPr>
+        <w:t>After_update_equipo</w:t>
+      </w:r>
+      <w:proofErr w:type="spellEnd"/>
+      <w:r>
+        <w:rPr>
+          <w:i/>
+          <w:iCs/>
+        </w:rPr>
+        <w:t>:</w:t>
+      </w:r>
+      <w:r>
+        <w:rPr>
+          <w:i/>
+          <w:iCs/>
+        </w:rPr>
+        <w:t xml:space="preserve">  registra quien realizo actualizaciones de datos de equipos</w:t>
+      </w:r>
+    </w:p>
+    <w:p>
+      <w:pPr>
+        <w:ind w:right="-1135"/>
+        <w:rPr>
+          <w:i/>
+          <w:iCs/>
+        </w:rPr>
+      </w:pPr>
+      <w:r>
+        <w:rPr>
+          <w:b/>
+          <w:bCs/>
+          <w:i/>
+          <w:iCs/>
+        </w:rPr>
+        <w:t xml:space="preserve">                 </w:t>
+      </w:r>
+      <w:proofErr w:type="spellStart"/>
+      <w:r>
+        <w:rPr>
+          <w:b/>
+          <w:bCs/>
+          <w:i/>
+          <w:iCs/>
+        </w:rPr>
+        <w:t>t</w:t>
+      </w:r>
+      <w:r>
+        <w:rPr>
+          <w:b/>
+          <w:bCs/>
+          <w:i/>
+          <w:iCs/>
+        </w:rPr>
+        <w:t>r_datos_partidos_after_insert</w:t>
+      </w:r>
+      <w:proofErr w:type="spellEnd"/>
+      <w:r>
+        <w:rPr>
+          <w:i/>
+          <w:iCs/>
+        </w:rPr>
+        <w:t>:</w:t>
+      </w:r>
+      <w:r>
+        <w:rPr>
+          <w:i/>
+          <w:iCs/>
+        </w:rPr>
+        <w:t xml:space="preserve">  registra que usuario esta cargando nuevos datos de partidos</w:t>
+      </w:r>
+    </w:p>
+    <w:p>
+      <w:pPr>
+        <w:ind w:right="-1135"/>
+        <w:rPr>
+          <w:i/>
+          <w:iCs/>
+        </w:rPr>
+      </w:pPr>
+      <w:r>
+        <w:rPr>
+          <w:i/>
+          <w:iCs/>
+        </w:rPr>
+        <w:t xml:space="preserve">                 </w:t>
+      </w:r>
+      <w:proofErr w:type="spellStart"/>
+      <w:r>
+        <w:rPr>
+          <w:b/>
+          <w:bCs/>
+          <w:i/>
+          <w:iCs/>
+        </w:rPr>
+        <w:t>t</w:t>
+      </w:r>
+      <w:r>
+        <w:rPr>
+          <w:b/>
+          <w:bCs/>
+          <w:i/>
+          <w:iCs/>
+        </w:rPr>
+        <w:t>r_estadisticas_equipos_after_update</w:t>
+      </w:r>
+      <w:proofErr w:type="spellEnd"/>
+      <w:r>
+        <w:rPr>
+          <w:i/>
+          <w:iCs/>
+        </w:rPr>
+        <w:t>:</w:t>
+      </w:r>
+      <w:r>
+        <w:rPr>
+          <w:i/>
+          <w:iCs/>
+        </w:rPr>
+        <w:t xml:space="preserve">  registra que usuario realizo modificaciones en </w:t>
+      </w:r>
+      <w:proofErr w:type="gramStart"/>
+      <w:r>
+        <w:rPr>
+          <w:i/>
+          <w:iCs/>
+        </w:rPr>
+        <w:t>la estadísticas</w:t>
+      </w:r>
+      <w:proofErr w:type="gramEnd"/>
+      <w:r>
+        <w:rPr>
+          <w:i/>
+          <w:iCs/>
+        </w:rPr>
+        <w:t xml:space="preserve"> de un equipos</w:t>
+      </w:r>
+    </w:p>
+    <w:p>
+      <w:pPr>
+        <w:ind w:right="-1135"/>
+        <w:rPr>
+          <w:i/>
+          <w:iCs/>
+        </w:rPr>
+      </w:pPr>
+      <w:r>
+        <w:rPr>
+          <w:b/>
+          <w:bCs/>
+          <w:i/>
+          <w:iCs/>
+        </w:rPr>
+        <w:t xml:space="preserve">                 </w:t>
+      </w:r>
+      <w:proofErr w:type="spellStart"/>
+      <w:r>
+        <w:rPr>
+          <w:b/>
+          <w:bCs/>
+          <w:i/>
+          <w:iCs/>
+        </w:rPr>
+        <w:t>t</w:t>
+      </w:r>
+      <w:r>
+        <w:rPr>
+          <w:b/>
+          <w:bCs/>
+          <w:i/>
+          <w:iCs/>
+        </w:rPr>
+        <w:t>r_estadisticas_jugadores_after_update</w:t>
+      </w:r>
+      <w:proofErr w:type="spellEnd"/>
+      <w:r>
+        <w:rPr>
+          <w:i/>
+          <w:iCs/>
+        </w:rPr>
+        <w:t>:</w:t>
+      </w:r>
+      <w:r>
+        <w:rPr>
+          <w:i/>
+          <w:iCs/>
+        </w:rPr>
+        <w:t xml:space="preserve"> </w:t>
+      </w:r>
+      <w:proofErr w:type="gramStart"/>
+      <w:r>
+        <w:rPr>
+          <w:i/>
+          <w:iCs/>
+        </w:rPr>
+        <w:t>registra  que</w:t>
+      </w:r>
+      <w:proofErr w:type="gramEnd"/>
+      <w:r>
+        <w:rPr>
+          <w:i/>
+          <w:iCs/>
+        </w:rPr>
+        <w:t xml:space="preserve"> usuario realizo cambios de datos en las estadísticas de jugadores</w:t>
+      </w:r>
+    </w:p>
+    <w:p>
+      <w:pPr>
+        <w:ind w:right="-1135"/>
+        <w:rPr>
+          <w:i/>
+          <w:iCs/>
+        </w:rPr>
+      </w:pPr>
+    </w:p>
+    <w:p>
+      <w:pPr>
+        <w:ind w:right="-1135"/>
+        <w:rPr>
+          <w:i/>
+          <w:iCs/>
+        </w:rPr>
+      </w:pPr>
+      <w:r>
+        <w:rPr>
+          <w:i/>
+          <w:iCs/>
+        </w:rPr>
+        <w:t xml:space="preserve">                </w:t>
+      </w:r>
+    </w:p>
+    <w:p>
+      <w:pPr>
+        <w:ind w:right="-1135"/>
+        <w:rPr>
+          <w:i/>
+          <w:iCs/>
+        </w:rPr>
+      </w:pPr>
+      <w:r>
+        <w:rPr>
+          <w:i/>
+          <w:iCs/>
+        </w:rPr>
+        <w:t>-</w:t>
+      </w:r>
+      <w:r>
+        <w:rPr>
+          <w:b/>
+          <w:bCs/>
+          <w:i/>
+          <w:iCs/>
+          <w:sz w:val="24"/>
+          <w:szCs w:val="24"/>
+        </w:rPr>
+        <w:t>D</w:t>
+      </w:r>
+      <w:r>
+        <w:rPr>
+          <w:b/>
+          <w:bCs/>
+          <w:i/>
+          <w:iCs/>
+          <w:sz w:val="24"/>
+          <w:szCs w:val="24"/>
+        </w:rPr>
+        <w:t xml:space="preserve">ata </w:t>
+      </w:r>
+      <w:r>
+        <w:rPr>
+          <w:b/>
+          <w:bCs/>
+          <w:i/>
+          <w:iCs/>
+          <w:sz w:val="24"/>
+          <w:szCs w:val="24"/>
+        </w:rPr>
+        <w:t>C</w:t>
+      </w:r>
+      <w:r>
+        <w:rPr>
+          <w:b/>
+          <w:bCs/>
+          <w:i/>
+          <w:iCs/>
+          <w:sz w:val="24"/>
+          <w:szCs w:val="24"/>
+        </w:rPr>
+        <w:t xml:space="preserve">ontrol </w:t>
+      </w:r>
+      <w:proofErr w:type="spellStart"/>
+      <w:proofErr w:type="gramStart"/>
+      <w:r>
+        <w:rPr>
+          <w:b/>
+          <w:bCs/>
+          <w:i/>
+          <w:iCs/>
+          <w:sz w:val="24"/>
+          <w:szCs w:val="24"/>
+        </w:rPr>
+        <w:t>L</w:t>
+      </w:r>
+      <w:r>
+        <w:rPr>
+          <w:b/>
+          <w:bCs/>
+          <w:i/>
+          <w:iCs/>
+          <w:sz w:val="24"/>
+          <w:szCs w:val="24"/>
+        </w:rPr>
+        <w:t>anguaje</w:t>
+      </w:r>
+      <w:proofErr w:type="spellEnd"/>
+      <w:r>
+        <w:rPr>
+          <w:i/>
+          <w:iCs/>
+        </w:rPr>
+        <w:t> :</w:t>
+      </w:r>
+      <w:proofErr w:type="gramEnd"/>
+      <w:r>
+        <w:rPr>
+          <w:i/>
+          <w:iCs/>
+        </w:rPr>
+        <w:t xml:space="preserve"> e</w:t>
+      </w:r>
+      <w:r>
+        <w:rPr>
+          <w:i/>
+          <w:iCs/>
+        </w:rPr>
+        <w:t xml:space="preserve">n este script  se crea un usuario con permisos de administrador y otro con permisos de solo lectura </w:t>
+      </w:r>
+      <w:r>
+        <w:rPr>
+          <w:i/>
+          <w:iCs/>
+        </w:rPr>
+        <w:t>.</w:t>
+      </w:r>
+    </w:p>
+    <w:p>
+      <w:pPr>
+        <w:ind w:right="-1135"/>
+        <w:rPr>
+          <w:i/>
+          <w:iCs/>
+        </w:rPr>
+      </w:pPr>
+    </w:p>
+    <w:p>
+      <w:pPr>
+        <w:ind w:right="-1135"/>
+        <w:rPr>
+          <w:i/>
+          <w:iCs/>
+        </w:rPr>
+      </w:pPr>
+      <w:r>
+        <w:rPr>
+          <w:b/>
+          <w:bCs/>
+          <w:i/>
+          <w:iCs/>
+          <w:sz w:val="24"/>
+          <w:szCs w:val="24"/>
+        </w:rPr>
+        <w:t>-</w:t>
+      </w:r>
+      <w:proofErr w:type="spellStart"/>
+      <w:r>
+        <w:rPr>
+          <w:b/>
+          <w:bCs/>
+          <w:i/>
+          <w:iCs/>
+          <w:sz w:val="24"/>
+          <w:szCs w:val="24"/>
+        </w:rPr>
+        <w:t>T</w:t>
+      </w:r>
+      <w:r>
+        <w:rPr>
+          <w:b/>
+          <w:bCs/>
+          <w:i/>
+          <w:iCs/>
+          <w:sz w:val="24"/>
+          <w:szCs w:val="24"/>
+        </w:rPr>
+        <w:t>ransactions</w:t>
+      </w:r>
+      <w:proofErr w:type="spellEnd"/>
+      <w:r>
+        <w:rPr>
+          <w:b/>
+          <w:bCs/>
+          <w:i/>
+          <w:iCs/>
+          <w:sz w:val="24"/>
+          <w:szCs w:val="24"/>
+        </w:rPr>
+        <w:t xml:space="preserve"> </w:t>
+      </w:r>
+      <w:r>
+        <w:rPr>
+          <w:b/>
+          <w:bCs/>
+          <w:i/>
+          <w:iCs/>
+          <w:sz w:val="24"/>
+          <w:szCs w:val="24"/>
+        </w:rPr>
+        <w:t>C</w:t>
+      </w:r>
+      <w:r>
+        <w:rPr>
+          <w:b/>
+          <w:bCs/>
+          <w:i/>
+          <w:iCs/>
+          <w:sz w:val="24"/>
+          <w:szCs w:val="24"/>
+        </w:rPr>
+        <w:t xml:space="preserve">ontrol </w:t>
+      </w:r>
+      <w:proofErr w:type="spellStart"/>
+      <w:proofErr w:type="gramStart"/>
+      <w:r>
+        <w:rPr>
+          <w:b/>
+          <w:bCs/>
+          <w:i/>
+          <w:iCs/>
+          <w:sz w:val="24"/>
+          <w:szCs w:val="24"/>
+        </w:rPr>
+        <w:t>L</w:t>
+      </w:r>
+      <w:r>
+        <w:rPr>
+          <w:b/>
+          <w:bCs/>
+          <w:i/>
+          <w:iCs/>
+          <w:sz w:val="24"/>
+          <w:szCs w:val="24"/>
+        </w:rPr>
+        <w:t>anguaje</w:t>
+      </w:r>
+      <w:proofErr w:type="spellEnd"/>
+      <w:r>
+        <w:rPr>
+          <w:i/>
+          <w:iCs/>
+        </w:rPr>
+        <w:t> :</w:t>
+      </w:r>
+      <w:proofErr w:type="gramEnd"/>
+      <w:r>
+        <w:rPr>
+          <w:i/>
+          <w:iCs/>
+        </w:rPr>
+        <w:t xml:space="preserve"> </w:t>
+      </w:r>
+      <w:r>
+        <w:rPr>
+          <w:i/>
+          <w:iCs/>
+        </w:rPr>
+        <w:t xml:space="preserve">se crean una transaccione ,como crear y borrar  datos en una de las tablas </w:t>
+      </w:r>
+    </w:p>
+    <w:p>
+      <w:pPr>
+        <w:ind w:right="-1135"/>
+        <w:rPr>
+          <w:i/>
+          <w:iCs/>
+        </w:rPr>
+      </w:pPr>
+    </w:p>
+    <w:p>
+      <w:pPr>
+        <w:ind w:right="-1135"/>
+        <w:rPr>
+          <w:i/>
+          <w:iCs/>
+        </w:rPr>
+      </w:pPr>
+    </w:p>
+    <w:p>
+      <w:pPr>
+        <w:ind w:right="-1135"/>
+        <w:rPr>
+          <w:i/>
+          <w:iCs/>
+        </w:rPr>
+      </w:pPr>
+    </w:p>
+    <w:p>
+      <w:pPr>
+        <w:ind w:left="360" w:right="-1135"/>
+        <w:rPr>
+          <w:b/>
+          <w:bCs/>
+          <w:sz w:val="24"/>
+          <w:szCs w:val="24"/>
+        </w:rPr>
+      </w:pPr>
+      <w:r>
+        <w:rPr>
+          <w:b/>
+          <w:bCs/>
+          <w:sz w:val="24"/>
+          <w:szCs w:val="24"/>
+        </w:rPr>
+        <w:t>8 - Scripts de inserci</w:t>
+      </w:r>
+      <w:r>
+        <w:rPr>
+          <w:rFonts w:ascii="Tw Cen MT" w:hAnsi="Tw Cen MT" w:cs="Tw Cen MT"/>
+          <w:b/>
+          <w:bCs/>
+          <w:sz w:val="24"/>
+          <w:szCs w:val="24"/>
+        </w:rPr>
+        <w:t>ó</w:t>
+      </w:r>
+      <w:r>
+        <w:rPr>
+          <w:b/>
+          <w:bCs/>
+          <w:sz w:val="24"/>
+          <w:szCs w:val="24"/>
+        </w:rPr>
+        <w:t>n de datos</w:t>
+      </w:r>
+    </w:p>
+    <w:p>
+      <w:pPr>
+        <w:ind w:right="-1135"/>
+      </w:pPr>
+      <w:r>
+        <w:rPr>
+          <w:sz w:val="24"/>
+          <w:szCs w:val="24"/>
+        </w:rPr>
+        <w:t xml:space="preserve">                         </w:t>
+      </w:r>
+      <w:r>
+        <w:t xml:space="preserve">Para la </w:t>
+      </w:r>
+      <w:r>
+        <w:t xml:space="preserve">inserción de </w:t>
+      </w:r>
+      <w:proofErr w:type="gramStart"/>
+      <w:r>
+        <w:t>datos  ,</w:t>
+      </w:r>
+      <w:proofErr w:type="gramEnd"/>
+      <w:r>
+        <w:t>debemos ir ejecutando los archivos .</w:t>
+      </w:r>
+      <w:proofErr w:type="spellStart"/>
+      <w:r>
+        <w:t>sql</w:t>
+      </w:r>
+      <w:proofErr w:type="spellEnd"/>
+      <w:r>
+        <w:t xml:space="preserve"> ,que se encuentran dentro de estas carpetas, respetando el orden </w:t>
+      </w:r>
+    </w:p>
+    <w:p>
+      <w:pPr>
+        <w:ind w:right="-1135"/>
+      </w:pPr>
+      <w:r>
+        <w:t xml:space="preserve">                                                              </w:t>
+      </w:r>
+      <w:r>
+        <w:rPr>
+          <w:noProof/>
+        </w:rPr>
+        <w:drawing>
+          <wp:inline distT="0" distB="0" distL="0" distR="0" wp14:anchorId="39E81BCE" wp14:editId="187F7D30">
+            <wp:extent cx="2438740" cy="2810267"/>
+            <wp:effectExtent l="0" t="0" r="0" b="9525"/>
+            <wp:docPr id="667006171" name="Imagen 1" descr="Texto&#10;&#10;Descripción generada automáticamente"/>
+            <wp:cNvGraphicFramePr>
+              <a:graphicFrameLocks xmlns:a="http://schemas.openxmlformats.org/drawingml/2006/main" noChangeAspect="1"/>
+            </wp:cNvGraphicFramePr>
+            <a:graphic xmlns:a="http://schemas.openxmlformats.org/drawingml/2006/main">
+              <a:graphicData uri="http://schemas.openxmlformats.org/drawingml/2006/picture">
+                <pic:pic xmlns:pic="http://schemas.openxmlformats.org/drawingml/2006/picture">
+                  <pic:nvPicPr>
+                    <pic:cNvPr id="667006171" name="Imagen 1" descr="Texto&#10;&#10;Descripción generada automáticamente"/>
+                    <pic:cNvPicPr/>
+                  </pic:nvPicPr>
+                  <pic:blipFill>
+                    <a:blip r:embed="rId10"/>
+                    <a:stretch>
+                      <a:fillRect/>
+                    </a:stretch>
+                  </pic:blipFill>
+                  <pic:spPr>
+                    <a:xfrm>
+                      <a:off x="0" y="0"/>
+                      <a:ext cx="2438740" cy="2810267"/>
+                    </a:xfrm>
+                    <a:prstGeom prst="rect">
+                      <a:avLst/>
+                    </a:prstGeom>
+                  </pic:spPr>
+                </pic:pic>
+              </a:graphicData>
+            </a:graphic>
+          </wp:inline>
+        </w:drawing>
+      </w:r>
+      <w:r>
+        <w:t xml:space="preserve">      </w:t>
+      </w:r>
+    </w:p>
+    <w:p>
+      <w:pPr>
+        <w:ind w:right="-1135"/>
+      </w:pPr>
+    </w:p>
+    <w:p>
+      <w:pPr>
+        <w:ind w:right="-1135"/>
+      </w:pPr>
+      <w:r>
+        <w:t xml:space="preserve">                                                                                         </w:t>
+      </w:r>
+    </w:p>
+    <w:p>
+      <w:pPr>
+        <w:rPr>
+          <w:b/>
+          <w:bCs/>
+          <w:sz w:val="24"/>
+          <w:szCs w:val="24"/>
+        </w:rPr>
+      </w:pPr>
+    </w:p>
+    <w:p>
+      <w:pPr>
+        <w:rPr>
+          <w:b/>
+          <w:bCs/>
+          <w:sz w:val="24"/>
+          <w:szCs w:val="24"/>
+        </w:rPr>
+      </w:pPr>
+    </w:p>
+    <w:p>
+      <w:pPr>
+        <w:rPr>
+          <w:b/>
+          <w:bCs/>
+          <w:sz w:val="24"/>
+          <w:szCs w:val="24"/>
+        </w:rPr>
+      </w:pPr>
+      <w:r>
+        <w:rPr>
+          <w:b/>
+          <w:bCs/>
+          <w:sz w:val="24"/>
+          <w:szCs w:val="24"/>
+        </w:rPr>
+        <w:t xml:space="preserve">    </w:t>
+      </w:r>
+      <w:r>
+        <w:rPr>
+          <w:b/>
+          <w:bCs/>
+          <w:sz w:val="24"/>
+          <w:szCs w:val="24"/>
+        </w:rPr>
+        <w:t>9</w:t>
+      </w:r>
+      <w:r>
+        <w:rPr>
+          <w:b/>
+          <w:bCs/>
+          <w:sz w:val="24"/>
+          <w:szCs w:val="24"/>
+        </w:rPr>
+        <w:t xml:space="preserve"> - Herramientas y tecnolog</w:t>
+      </w:r>
+      <w:r>
+        <w:rPr>
+          <w:rFonts w:ascii="Tw Cen MT" w:hAnsi="Tw Cen MT" w:cs="Tw Cen MT"/>
+          <w:b/>
+          <w:bCs/>
+          <w:sz w:val="24"/>
+          <w:szCs w:val="24"/>
+        </w:rPr>
+        <w:t>í</w:t>
+      </w:r>
+      <w:r>
+        <w:rPr>
+          <w:b/>
+          <w:bCs/>
+          <w:sz w:val="24"/>
+          <w:szCs w:val="24"/>
+        </w:rPr>
+        <w:t xml:space="preserve">as </w:t>
+      </w:r>
+      <w:proofErr w:type="gramStart"/>
+      <w:r>
+        <w:rPr>
+          <w:b/>
+          <w:bCs/>
+          <w:sz w:val="24"/>
+          <w:szCs w:val="24"/>
+        </w:rPr>
+        <w:t>usadas</w:t>
+      </w:r>
+      <w:r>
+        <w:rPr>
+          <w:b/>
+          <w:bCs/>
+          <w:sz w:val="24"/>
+          <w:szCs w:val="24"/>
+        </w:rPr>
+        <w:t xml:space="preserve"> :</w:t>
+      </w:r>
+      <w:proofErr w:type="gramEnd"/>
+      <w:r>
+        <w:rPr>
+          <w:b/>
+          <w:bCs/>
+          <w:sz w:val="24"/>
+          <w:szCs w:val="24"/>
+        </w:rPr>
+        <w:t xml:space="preserve">   las herramientas utilizadas  </w:t>
+      </w:r>
+      <w:proofErr w:type="spellStart"/>
+      <w:r>
+        <w:rPr>
+          <w:b/>
+          <w:bCs/>
+          <w:sz w:val="24"/>
+          <w:szCs w:val="24"/>
+        </w:rPr>
+        <w:t>Workbench</w:t>
+      </w:r>
+      <w:proofErr w:type="spellEnd"/>
+      <w:r>
+        <w:rPr>
+          <w:b/>
+          <w:bCs/>
+          <w:sz w:val="24"/>
+          <w:szCs w:val="24"/>
+        </w:rPr>
+        <w:t xml:space="preserve"> , </w:t>
+      </w:r>
+      <w:proofErr w:type="spellStart"/>
+      <w:r>
+        <w:rPr>
+          <w:b/>
+          <w:bCs/>
+          <w:sz w:val="24"/>
+          <w:szCs w:val="24"/>
+        </w:rPr>
+        <w:t>Sql</w:t>
+      </w:r>
+      <w:proofErr w:type="spellEnd"/>
+      <w:r>
+        <w:rPr>
+          <w:b/>
+          <w:bCs/>
+          <w:sz w:val="24"/>
+          <w:szCs w:val="24"/>
+        </w:rPr>
+        <w:t xml:space="preserve"> , Excel , Word , </w:t>
+      </w:r>
+      <w:proofErr w:type="spellStart"/>
+      <w:r>
+        <w:rPr>
+          <w:b/>
+          <w:bCs/>
+          <w:sz w:val="24"/>
+          <w:szCs w:val="24"/>
+        </w:rPr>
+        <w:t>Vscode</w:t>
+      </w:r>
+      <w:proofErr w:type="spellEnd"/>
+      <w:r>
+        <w:rPr>
+          <w:b/>
+          <w:bCs/>
+          <w:sz w:val="24"/>
+          <w:szCs w:val="24"/>
+        </w:rPr>
+        <w:t xml:space="preserve"> , </w:t>
+      </w:r>
+      <w:proofErr w:type="spellStart"/>
+      <w:r>
+        <w:rPr>
+          <w:b/>
+          <w:bCs/>
+          <w:sz w:val="24"/>
+          <w:szCs w:val="24"/>
+        </w:rPr>
+        <w:t>PowerBI</w:t>
+      </w:r>
+      <w:proofErr w:type="spellEnd"/>
+      <w:r>
+        <w:rPr>
+          <w:b/>
+          <w:bCs/>
+          <w:sz w:val="24"/>
+          <w:szCs w:val="24"/>
+        </w:rPr>
+        <w:t xml:space="preserve"> </w:t>
+      </w:r>
+    </w:p>
+    <w:p>
+      <w:pPr>
+        <w:rPr>
+          <w:b/>
+          <w:bCs/>
+          <w:sz w:val="24"/>
+          <w:szCs w:val="24"/>
+        </w:rPr>
+      </w:pPr>
+    </w:p>
+    <w:p>
+      <w:pPr>
+        <w:rPr>
+          <w:b/>
+          <w:bCs/>
+          <w:sz w:val="24"/>
+          <w:szCs w:val="24"/>
+        </w:rPr>
+      </w:pPr>
+      <w:r>
+        <w:rPr>
+          <w:b/>
+          <w:bCs/>
+          <w:sz w:val="24"/>
+          <w:szCs w:val="24"/>
+        </w:rPr>
+        <w:t xml:space="preserve">    </w:t>
+      </w:r>
+      <w:r>
+        <w:rPr>
+          <w:b/>
+          <w:bCs/>
+          <w:sz w:val="24"/>
+          <w:szCs w:val="24"/>
+        </w:rPr>
+        <w:t>1</w:t>
+      </w:r>
+      <w:r>
+        <w:rPr>
+          <w:b/>
+          <w:bCs/>
+          <w:sz w:val="24"/>
+          <w:szCs w:val="24"/>
+        </w:rPr>
+        <w:t>0</w:t>
+      </w:r>
+      <w:r>
+        <w:rPr>
+          <w:b/>
+          <w:bCs/>
+          <w:sz w:val="24"/>
+          <w:szCs w:val="24"/>
+        </w:rPr>
+        <w:t>- Conclusiones</w:t>
+      </w:r>
+      <w:r>
+        <w:rPr>
+          <w:b/>
+          <w:bCs/>
+          <w:sz w:val="24"/>
+          <w:szCs w:val="24"/>
+        </w:rPr>
+        <w:t>:</w:t>
+      </w:r>
+    </w:p>
+    <w:p>
+      <w:r>
+        <w:rPr>
+          <w:b/>
+          <w:bCs/>
+          <w:sz w:val="24"/>
+          <w:szCs w:val="24"/>
+        </w:rPr>
+        <w:t xml:space="preserve">                       </w:t>
+      </w:r>
+      <w:r>
+        <w:t xml:space="preserve">Podemos </w:t>
+      </w:r>
+      <w:proofErr w:type="gramStart"/>
+      <w:r>
+        <w:t>concluir ,que</w:t>
+      </w:r>
+      <w:proofErr w:type="gramEnd"/>
+      <w:r>
+        <w:t xml:space="preserve"> dada la cantidad de información disponible, en la plataforma, de donde </w:t>
+      </w:r>
+      <w:proofErr w:type="spellStart"/>
+      <w:r>
+        <w:t>obtenermos</w:t>
+      </w:r>
+      <w:proofErr w:type="spellEnd"/>
+      <w:r>
+        <w:t xml:space="preserve"> los datos , al ser una plataforma que maneja distintos deportes , podemos  generar  </w:t>
+      </w:r>
+    </w:p>
+    <w:p>
+      <w:r>
+        <w:t xml:space="preserve">            Para </w:t>
+      </w:r>
+      <w:proofErr w:type="gramStart"/>
+      <w:r>
+        <w:t>distintos  deportes</w:t>
+      </w:r>
+      <w:proofErr w:type="gramEnd"/>
+      <w:r>
+        <w:t xml:space="preserve"> ,una variada  cantidad de  proyectos  ,ya sea de forma informativa o profesional .</w:t>
+      </w:r>
+    </w:p>
+    <w:p>
+      <w:r>
+        <w:t xml:space="preserve">            Se podrá realizar una simple base de </w:t>
+      </w:r>
+      <w:proofErr w:type="gramStart"/>
+      <w:r>
+        <w:t>datos  ,</w:t>
+      </w:r>
+      <w:proofErr w:type="gramEnd"/>
+      <w:r>
+        <w:t xml:space="preserve">para generar </w:t>
+      </w:r>
+      <w:proofErr w:type="spellStart"/>
+      <w:r>
+        <w:t>dashboard</w:t>
+      </w:r>
+      <w:proofErr w:type="spellEnd"/>
+      <w:r>
+        <w:t xml:space="preserve">  o paginas para los usuarios en general ,como informes  para profesionales  ,</w:t>
+      </w:r>
+      <w:proofErr w:type="spellStart"/>
+      <w:r>
+        <w:t>dodne</w:t>
+      </w:r>
+      <w:proofErr w:type="spellEnd"/>
+      <w:r>
+        <w:t xml:space="preserve"> se pueda tomar decisiones  por ejemplo : </w:t>
+      </w:r>
+      <w:proofErr w:type="spellStart"/>
+      <w:r>
+        <w:t>caracterisricas</w:t>
+      </w:r>
+      <w:proofErr w:type="spellEnd"/>
+      <w:r>
+        <w:t xml:space="preserve"> </w:t>
+      </w:r>
+    </w:p>
+    <w:p>
+      <w:r>
+        <w:t xml:space="preserve">            de un </w:t>
+      </w:r>
+      <w:proofErr w:type="gramStart"/>
+      <w:r>
+        <w:t>jugador  ,</w:t>
+      </w:r>
+      <w:proofErr w:type="gramEnd"/>
+      <w:r>
+        <w:t xml:space="preserve"> </w:t>
+      </w:r>
+      <w:r>
+        <w:t>el cual podrá  ser adquirido  por algún equipo .</w:t>
+      </w:r>
+      <w:r>
+        <w:t xml:space="preserve">  </w:t>
+      </w:r>
+    </w:p>
+    <w:p>
+      <w:pPr>
+        <w:rPr>
+          <w:b/>
+          <w:bCs/>
+          <w:sz w:val="24"/>
+          <w:szCs w:val="24"/>
+        </w:rPr>
+      </w:pPr>
+      <w:r>
+        <w:rPr>
+          <w:b/>
+          <w:bCs/>
+          <w:sz w:val="24"/>
+          <w:szCs w:val="24"/>
+        </w:rPr>
+        <w:t xml:space="preserve">             </w:t>
+      </w:r>
+    </w:p>
+    <w:p>
+      <w:pPr>
+        <w:rPr>
+          <w:b/>
+          <w:bCs/>
+          <w:sz w:val="24"/>
+          <w:szCs w:val="24"/>
+        </w:rPr>
+      </w:pPr>
+      <w:r>
+        <w:rPr>
+          <w:b/>
+          <w:bCs/>
+          <w:sz w:val="24"/>
+          <w:szCs w:val="24"/>
+        </w:rPr>
+        <w:t xml:space="preserve">              </w:t>
+      </w:r>
+    </w:p>
+    <w:p>
+      <w:pPr>
+        <w:rPr>
+          <w:b/>
+          <w:bCs/>
+          <w:sz w:val="24"/>
+          <w:szCs w:val="24"/>
+        </w:rPr>
+      </w:pPr>
+    </w:p>
+    <w:p>
+      <w:pPr>
+        <w:rPr>
+          <w:b/>
+          <w:bCs/>
+          <w:sz w:val="24"/>
+          <w:szCs w:val="24"/>
+        </w:rPr>
+      </w:pPr>
+    </w:p>
+    <w:p>
+      <w:pPr>
+        <w:rPr>
+          <w:b/>
+          <w:bCs/>
+          <w:sz w:val="24"/>
+          <w:szCs w:val="24"/>
+        </w:rPr>
+      </w:pPr>
+    </w:p>
+    <w:p>
+      <w:pPr>
+        <w:rPr>
+          <w:b/>
+          <w:bCs/>
+          <w:sz w:val="24"/>
+          <w:szCs w:val="24"/>
+        </w:rPr>
+      </w:pPr>
+    </w:p>
+    <w:p>
+      <w:pPr>
+        <w:rPr>
+          <w:b/>
+          <w:bCs/>
+          <w:sz w:val="24"/>
+          <w:szCs w:val="24"/>
+        </w:rPr>
+      </w:pPr>
+    </w:p>
+    <w:p>
+      <w:pPr>
+        <w:rPr>
+          <w:b/>
+          <w:bCs/>
+          <w:sz w:val="24"/>
+          <w:szCs w:val="24"/>
+        </w:rPr>
+      </w:pPr>
+    </w:p>
+    <w:p>
+      <w:pPr>
+        <w:rPr>
+          <w:b/>
+          <w:bCs/>
+          <w:sz w:val="24"/>
+          <w:szCs w:val="24"/>
+        </w:rPr>
+      </w:pPr>
+    </w:p>
+    <w:p>
+      <w:pPr>
+        <w:rPr>
+          <w:b/>
+          <w:bCs/>
+          <w:sz w:val="24"/>
+          <w:szCs w:val="24"/>
+        </w:rPr>
+      </w:pPr>
+    </w:p>
+    <w:p>
+      <w:pPr>
+        <w:rPr>
+          <w:b/>
+          <w:bCs/>
+          <w:sz w:val="24"/>
+          <w:szCs w:val="24"/>
+        </w:rPr>
+      </w:pPr>
+    </w:p>
+    <w:p>
+      <w:pPr>
+        <w:rPr>
+          <w:b/>
+          <w:bCs/>
+          <w:sz w:val="24"/>
+          <w:szCs w:val="24"/>
+        </w:rPr>
+      </w:pPr>
+    </w:p>
+    <w:p>
+      <w:pPr>
+        <w:rPr>
+          <w:b/>
+          <w:bCs/>
+          <w:sz w:val="24"/>
+          <w:szCs w:val="24"/>
+        </w:rPr>
+      </w:pPr>
+    </w:p>
+    <w:p>
+      <w:pPr>
+        <w:rPr>
+          <w:b/>
+          <w:bCs/>
+          <w:sz w:val="24"/>
+          <w:szCs w:val="24"/>
+        </w:rPr>
+      </w:pPr>
+      <w:r>
+        <w:rPr>
+          <w:b/>
+          <w:bCs/>
+          <w:sz w:val="24"/>
+          <w:szCs w:val="24"/>
+        </w:rPr>
+        <w:t xml:space="preserve"> </w:t>
+      </w:r>
+    </w:p>
+    <w:p>
+      <w:pPr>
+        <w:rPr>
+          <w:b/>
+          <w:bCs/>
+          <w:sz w:val="24"/>
+          <w:szCs w:val="24"/>
+        </w:rPr>
+      </w:pPr>
+    </w:p>
+    <w:p>
+      <w:pPr>
+        <w:rPr>
+          <w:b/>
+          <w:bCs/>
+          <w:sz w:val="24"/>
+          <w:szCs w:val="24"/>
+        </w:rPr>
+      </w:pPr>
+      <w:r>
+        <w:rPr>
+          <w:b/>
+          <w:bCs/>
+          <w:sz w:val="24"/>
+          <w:szCs w:val="24"/>
+        </w:rPr>
+        <w:t xml:space="preserve">    </w:t>
+      </w:r>
+      <w:r>
+        <w:rPr>
+          <w:b/>
+          <w:bCs/>
+          <w:sz w:val="24"/>
+          <w:szCs w:val="24"/>
+        </w:rPr>
+        <w:t>1</w:t>
+      </w:r>
+      <w:r>
+        <w:rPr>
+          <w:b/>
+          <w:bCs/>
+          <w:sz w:val="24"/>
+          <w:szCs w:val="24"/>
+        </w:rPr>
+        <w:t xml:space="preserve">1 </w:t>
+      </w:r>
+      <w:r>
+        <w:rPr>
+          <w:b/>
+          <w:bCs/>
+          <w:sz w:val="24"/>
+          <w:szCs w:val="24"/>
+        </w:rPr>
+        <w:t xml:space="preserve">– Reporte con </w:t>
+      </w:r>
+      <w:proofErr w:type="spellStart"/>
+      <w:r>
+        <w:rPr>
+          <w:b/>
+          <w:bCs/>
+          <w:sz w:val="24"/>
+          <w:szCs w:val="24"/>
+        </w:rPr>
+        <w:t>PowerBI</w:t>
+      </w:r>
+      <w:proofErr w:type="spellEnd"/>
+    </w:p>
+    <w:p>
+      <w:pPr>
+        <w:rPr>
+          <w:b/>
+          <w:bCs/>
+          <w:sz w:val="24"/>
+          <w:szCs w:val="24"/>
+        </w:rPr>
+      </w:pPr>
+      <w:r>
+        <w:rPr>
+          <w:b/>
+          <w:bCs/>
+          <w:sz w:val="24"/>
+          <w:szCs w:val="24"/>
+        </w:rPr>
+        <w:t xml:space="preserve">                            Se </w:t>
+      </w:r>
+      <w:proofErr w:type="gramStart"/>
+      <w:r>
+        <w:rPr>
+          <w:b/>
+          <w:bCs/>
+          <w:sz w:val="24"/>
+          <w:szCs w:val="24"/>
+        </w:rPr>
+        <w:t>genera  utilizando</w:t>
+      </w:r>
+      <w:proofErr w:type="gramEnd"/>
+      <w:r>
+        <w:rPr>
+          <w:b/>
+          <w:bCs/>
+          <w:sz w:val="24"/>
+          <w:szCs w:val="24"/>
+        </w:rPr>
+        <w:t xml:space="preserve"> </w:t>
+      </w:r>
+      <w:proofErr w:type="spellStart"/>
+      <w:r>
+        <w:rPr>
+          <w:b/>
+          <w:bCs/>
+          <w:sz w:val="24"/>
+          <w:szCs w:val="24"/>
+        </w:rPr>
+        <w:t>PowerBI</w:t>
+      </w:r>
+      <w:proofErr w:type="spellEnd"/>
+      <w:r>
+        <w:rPr>
+          <w:b/>
+          <w:bCs/>
+          <w:sz w:val="24"/>
+          <w:szCs w:val="24"/>
+        </w:rPr>
+        <w:t xml:space="preserve"> ,algunos reportes utilizando esta base de datos :</w:t>
+      </w:r>
+    </w:p>
+    <w:p>
+      <w:pPr>
+        <w:rPr>
+          <w:b/>
+          <w:bCs/>
+          <w:sz w:val="24"/>
+          <w:szCs w:val="24"/>
+        </w:rPr>
+      </w:pPr>
+    </w:p>
+    <w:p>
+      <w:pPr>
+        <w:rPr>
+          <w:b/>
+          <w:bCs/>
+          <w:sz w:val="24"/>
+          <w:szCs w:val="24"/>
+        </w:rPr>
+      </w:pPr>
+      <w:r>
+        <w:rPr>
+          <w:b/>
+          <w:bCs/>
+          <w:sz w:val="24"/>
+          <w:szCs w:val="24"/>
+        </w:rPr>
+        <w:t xml:space="preserve">                      El generador de </w:t>
+      </w:r>
+      <w:proofErr w:type="gramStart"/>
+      <w:r>
+        <w:rPr>
+          <w:b/>
+          <w:bCs/>
+          <w:sz w:val="24"/>
+          <w:szCs w:val="24"/>
+        </w:rPr>
+        <w:t>reportes  del</w:t>
+      </w:r>
+      <w:proofErr w:type="gramEnd"/>
+      <w:r>
+        <w:rPr>
+          <w:b/>
+          <w:bCs/>
+          <w:sz w:val="24"/>
+          <w:szCs w:val="24"/>
+        </w:rPr>
+        <w:t xml:space="preserve"> proyecto  se encuentra en  este  enlace :  </w:t>
+      </w:r>
+    </w:p>
+    <w:p>
+      <w:pPr>
+        <w:rPr>
+          <w:b/>
+          <w:bCs/>
+          <w:sz w:val="24"/>
+          <w:szCs w:val="24"/>
+        </w:rPr>
+      </w:pPr>
+    </w:p>
+    <w:p>
+      <w:pPr>
+        <w:rPr>
+          <w:b/>
+          <w:bCs/>
+          <w:sz w:val="24"/>
+          <w:szCs w:val="24"/>
+        </w:rPr>
+      </w:pPr>
+      <w:r>
+        <w:rPr>
+          <w:b/>
+          <w:bCs/>
+          <w:sz w:val="24"/>
+          <w:szCs w:val="24"/>
+        </w:rPr>
+        <w:drawing>
+          <wp:inline distT="0" distB="0" distL="0" distR="0" wp14:anchorId="45A22C95" wp14:editId="47B00F08">
+            <wp:extent cx="8115300" cy="3502025"/>
+            <wp:effectExtent l="0" t="0" r="0" b="3175"/>
+            <wp:docPr id="1711854675" name="Imagen 1" descr="Interfaz de usuario gráfica&#10;&#10;Descripción generada automáticamente con confianza baja"/>
+            <wp:cNvGraphicFramePr>
+              <a:graphicFrameLocks xmlns:a="http://schemas.openxmlformats.org/drawingml/2006/main" noChangeAspect="1"/>
+            </wp:cNvGraphicFramePr>
+            <a:graphic xmlns:a="http://schemas.openxmlformats.org/drawingml/2006/main">
+              <a:graphicData uri="http://schemas.openxmlformats.org/drawingml/2006/picture">
+                <pic:pic xmlns:pic="http://schemas.openxmlformats.org/drawingml/2006/picture">
+                  <pic:nvPicPr>
+                    <pic:cNvPr id="1711854675" name="Imagen 1" descr="Interfaz de usuario gráfica&#10;&#10;Descripción generada automáticamente con confianza baja"/>
+                    <pic:cNvPicPr/>
+                  </pic:nvPicPr>
+                  <pic:blipFill>
+                    <a:blip r:embed="rId11"/>
+                    <a:stretch>
+                      <a:fillRect/>
+                    </a:stretch>
+                  </pic:blipFill>
+                  <pic:spPr>
+                    <a:xfrm>
+                      <a:off x="0" y="0"/>
+                      <a:ext cx="8158803" cy="3520798"/>
+                    </a:xfrm>
+                    <a:prstGeom prst="rect">
+                      <a:avLst/>
+                    </a:prstGeom>
+                  </pic:spPr>
+                </pic:pic>
+              </a:graphicData>
+            </a:graphic>
+          </wp:inline>
+        </w:drawing>
+      </w:r>
+      <w:r>
+        <w:rPr>
+          <w:b/>
+          <w:bCs/>
+          <w:sz w:val="24"/>
+          <w:szCs w:val="24"/>
+        </w:rPr>
+        <w:t xml:space="preserve">      </w:t>
+      </w:r>
+    </w:p>
+    <w:p>
+      <w:pPr>
+        <w:rPr>
+          <w:b/>
+          <w:bCs/>
+          <w:sz w:val="24"/>
+          <w:szCs w:val="24"/>
+        </w:rPr>
+      </w:pPr>
+      <w:r>
+        <w:rPr>
+          <w:b/>
+          <w:bCs/>
+          <w:sz w:val="24"/>
+          <w:szCs w:val="24"/>
+        </w:rPr>
+        <w:drawing>
+          <wp:inline distT="0" distB="0" distL="0" distR="0" wp14:anchorId="61D9095A" wp14:editId="0F4FE2BD">
+            <wp:extent cx="5781726" cy="3648075"/>
+            <wp:effectExtent l="0" t="0" r="9525" b="0"/>
+            <wp:docPr id="520364637" name="Imagen 1" descr="Tabla&#10;&#10;Descripción generada automáticamente"/>
+            <wp:cNvGraphicFramePr>
+              <a:graphicFrameLocks xmlns:a="http://schemas.openxmlformats.org/drawingml/2006/main" noChangeAspect="1"/>
+            </wp:cNvGraphicFramePr>
+            <a:graphic xmlns:a="http://schemas.openxmlformats.org/drawingml/2006/main">
+              <a:graphicData uri="http://schemas.openxmlformats.org/drawingml/2006/picture">
+                <pic:pic xmlns:pic="http://schemas.openxmlformats.org/drawingml/2006/picture">
+                  <pic:nvPicPr>
+                    <pic:cNvPr id="520364637" name="Imagen 1" descr="Tabla&#10;&#10;Descripción generada automáticamente"/>
+                    <pic:cNvPicPr/>
+                  </pic:nvPicPr>
+                  <pic:blipFill>
+                    <a:blip r:embed="rId12"/>
+                    <a:stretch>
+                      <a:fillRect/>
+                    </a:stretch>
+                  </pic:blipFill>
+                  <pic:spPr>
+                    <a:xfrm>
+                      <a:off x="0" y="0"/>
+                      <a:ext cx="5795364" cy="3656680"/>
+                    </a:xfrm>
+                    <a:prstGeom prst="rect">
+                      <a:avLst/>
+                    </a:prstGeom>
+                  </pic:spPr>
+                </pic:pic>
+              </a:graphicData>
+            </a:graphic>
+          </wp:inline>
+        </w:drawing>
+      </w:r>
+      <w:r>
+        <w:rPr>
+          <w:b/>
+          <w:bCs/>
+          <w:sz w:val="24"/>
+          <w:szCs w:val="24"/>
+        </w:rPr>
+        <w:t xml:space="preserve">          </w:t>
+      </w:r>
+      <w:r>
+        <w:rPr>
+          <w:b/>
+          <w:bCs/>
+          <w:sz w:val="24"/>
+          <w:szCs w:val="24"/>
+        </w:rPr>
+        <w:drawing>
+          <wp:inline distT="0" distB="0" distL="0" distR="0" wp14:anchorId="2CDEA35F" wp14:editId="44E42B6E">
+            <wp:extent cx="5753100" cy="3468686"/>
+            <wp:effectExtent l="0" t="0" r="0" b="0"/>
+            <wp:docPr id="1422181100" name="Imagen 1" descr="Tabla&#10;&#10;Descripción generada automáticamente"/>
+            <wp:cNvGraphicFramePr>
+              <a:graphicFrameLocks xmlns:a="http://schemas.openxmlformats.org/drawingml/2006/main" noChangeAspect="1"/>
+            </wp:cNvGraphicFramePr>
+            <a:graphic xmlns:a="http://schemas.openxmlformats.org/drawingml/2006/main">
+              <a:graphicData uri="http://schemas.openxmlformats.org/drawingml/2006/picture">
+                <pic:pic xmlns:pic="http://schemas.openxmlformats.org/drawingml/2006/picture">
+                  <pic:nvPicPr>
+                    <pic:cNvPr id="1422181100" name="Imagen 1" descr="Tabla&#10;&#10;Descripción generada automáticamente"/>
+                    <pic:cNvPicPr/>
+                  </pic:nvPicPr>
+                  <pic:blipFill>
+                    <a:blip r:embed="rId13"/>
+                    <a:stretch>
+                      <a:fillRect/>
+                    </a:stretch>
+                  </pic:blipFill>
+                  <pic:spPr>
+                    <a:xfrm>
+                      <a:off x="0" y="0"/>
+                      <a:ext cx="5764668" cy="3475661"/>
+                    </a:xfrm>
+                    <a:prstGeom prst="rect">
+                      <a:avLst/>
+                    </a:prstGeom>
+                  </pic:spPr>
+                </pic:pic>
+              </a:graphicData>
+            </a:graphic>
+          </wp:inline>
+        </w:drawing>
+      </w:r>
+    </w:p>
+    <w:p>
+      <w:pPr>
+        <w:rPr>
+          <w:b/>
+          <w:bCs/>
+          <w:sz w:val="24"/>
+          <w:szCs w:val="24"/>
+        </w:rPr>
+      </w:pPr>
+      <w:r>
+        <w:rPr>
+          <w:b/>
+          <w:bCs/>
+          <w:sz w:val="24"/>
+          <w:szCs w:val="24"/>
+        </w:rPr>
+        <w:t xml:space="preserve">   </w:t>
+      </w:r>
+    </w:p>
+    <w:p>
+      <w:pPr>
+        <w:rPr>
+          <w:b/>
+          <w:bCs/>
+          <w:sz w:val="24"/>
+          <w:szCs w:val="24"/>
+        </w:rPr>
+      </w:pPr>
+    </w:p>
+    <w:p>
+      <w:pPr>
+        <w:rPr>
+          <w:b/>
+          <w:bCs/>
+          <w:sz w:val="24"/>
+          <w:szCs w:val="24"/>
+        </w:rPr>
+      </w:pPr>
+    </w:p>
+    <w:p>
+      <w:pPr>
+        <w:rPr>
+          <w:b/>
+          <w:bCs/>
+          <w:sz w:val="24"/>
+          <w:szCs w:val="24"/>
+        </w:rPr>
+      </w:pPr>
+      <w:r>
+        <w:rPr>
+          <w:b/>
+          <w:bCs/>
+          <w:sz w:val="24"/>
+          <w:szCs w:val="24"/>
+        </w:rPr>
+        <w:t xml:space="preserve">                          </w:t>
+      </w:r>
+    </w:p>
+    <w:p>
+      <w:pPr>
+        <w:ind w:left="360" w:right="-1135"/>
+        <w:rPr>
+          <w:b/>
+          <w:bCs/>
+          <w:sz w:val="24"/>
+          <w:szCs w:val="24"/>
+        </w:rPr>
+      </w:pPr>
+    </w:p>
+    <w:p>
+      <w:pPr>
+        <w:ind w:left="360" w:right="-1135"/>
+        <w:rPr>
+          <w:b/>
+          <w:bCs/>
+          <w:i/>
+          <w:iCs/>
+          <w:sz w:val="24"/>
+          <w:szCs w:val="24"/>
         </w:rPr>
       </w:pPr>
     </w:p>
@@ -2928,11 +5851,241 @@
       </w:pPr>
     </w:lvl>
   </w:abstractNum>
+  <w:abstractNum w:abstractNumId="2" w15:restartNumberingAfterBreak="0">
+    <w:nsid w:val="4C2D2920"/>
+    <w:multiLevelType w:val="hybridMultilevel"/>
+    <w:tmpl w:val="2076C0D6"/>
+    <w:lvl w:ilvl="0" w:tplc="9D508BD0">
+      <w:numFmt w:val="bullet"/>
+      <w:lvlText w:val="-"/>
+      <w:lvlJc w:val="left"/>
+      <w:pPr>
+        <w:ind w:left="720" w:hanging="360"/>
+      </w:pPr>
+      <w:rPr>
+        <w:rFonts w:ascii="Tw Cen MT" w:eastAsiaTheme="minorEastAsia" w:hAnsi="Tw Cen MT" w:cstheme="minorBidi" w:hint="default"/>
+      </w:rPr>
+    </w:lvl>
+    <w:lvl w:ilvl="1" w:tplc="2C0A0003" w:tentative="1">
+      <w:start w:val="1"/>
+      <w:numFmt w:val="bullet"/>
+      <w:lvlText w:val="o"/>
+      <w:lvlJc w:val="left"/>
+      <w:pPr>
+        <w:ind w:left="1440" w:hanging="360"/>
+      </w:pPr>
+      <w:rPr>
+        <w:rFonts w:ascii="Courier New" w:hAnsi="Courier New" w:cs="Courier New" w:hint="default"/>
+      </w:rPr>
+    </w:lvl>
+    <w:lvl w:ilvl="2" w:tplc="2C0A0005" w:tentative="1">
+      <w:start w:val="1"/>
+      <w:numFmt w:val="bullet"/>
+      <w:lvlText w:val=""/>
+      <w:lvlJc w:val="left"/>
+      <w:pPr>
+        <w:ind w:left="2160" w:hanging="360"/>
+      </w:pPr>
+      <w:rPr>
+        <w:rFonts w:ascii="Wingdings" w:hAnsi="Wingdings" w:hint="default"/>
+      </w:rPr>
+    </w:lvl>
+    <w:lvl w:ilvl="3" w:tplc="2C0A0001" w:tentative="1">
+      <w:start w:val="1"/>
+      <w:numFmt w:val="bullet"/>
+      <w:lvlText w:val=""/>
+      <w:lvlJc w:val="left"/>
+      <w:pPr>
+        <w:ind w:left="2880" w:hanging="360"/>
+      </w:pPr>
+      <w:rPr>
+        <w:rFonts w:ascii="Symbol" w:hAnsi="Symbol" w:hint="default"/>
+      </w:rPr>
+    </w:lvl>
+    <w:lvl w:ilvl="4" w:tplc="2C0A0003" w:tentative="1">
+      <w:start w:val="1"/>
+      <w:numFmt w:val="bullet"/>
+      <w:lvlText w:val="o"/>
+      <w:lvlJc w:val="left"/>
+      <w:pPr>
+        <w:ind w:left="3600" w:hanging="360"/>
+      </w:pPr>
+      <w:rPr>
+        <w:rFonts w:ascii="Courier New" w:hAnsi="Courier New" w:cs="Courier New" w:hint="default"/>
+      </w:rPr>
+    </w:lvl>
+    <w:lvl w:ilvl="5" w:tplc="2C0A0005" w:tentative="1">
+      <w:start w:val="1"/>
+      <w:numFmt w:val="bullet"/>
+      <w:lvlText w:val=""/>
+      <w:lvlJc w:val="left"/>
+      <w:pPr>
+        <w:ind w:left="4320" w:hanging="360"/>
+      </w:pPr>
+      <w:rPr>
+        <w:rFonts w:ascii="Wingdings" w:hAnsi="Wingdings" w:hint="default"/>
+      </w:rPr>
+    </w:lvl>
+    <w:lvl w:ilvl="6" w:tplc="2C0A0001" w:tentative="1">
+      <w:start w:val="1"/>
+      <w:numFmt w:val="bullet"/>
+      <w:lvlText w:val=""/>
+      <w:lvlJc w:val="left"/>
+      <w:pPr>
+        <w:ind w:left="5040" w:hanging="360"/>
+      </w:pPr>
+      <w:rPr>
+        <w:rFonts w:ascii="Symbol" w:hAnsi="Symbol" w:hint="default"/>
+      </w:rPr>
+    </w:lvl>
+    <w:lvl w:ilvl="7" w:tplc="2C0A0003" w:tentative="1">
+      <w:start w:val="1"/>
+      <w:numFmt w:val="bullet"/>
+      <w:lvlText w:val="o"/>
+      <w:lvlJc w:val="left"/>
+      <w:pPr>
+        <w:ind w:left="5760" w:hanging="360"/>
+      </w:pPr>
+      <w:rPr>
+        <w:rFonts w:ascii="Courier New" w:hAnsi="Courier New" w:cs="Courier New" w:hint="default"/>
+      </w:rPr>
+    </w:lvl>
+    <w:lvl w:ilvl="8" w:tplc="2C0A0005" w:tentative="1">
+      <w:start w:val="1"/>
+      <w:numFmt w:val="bullet"/>
+      <w:lvlText w:val=""/>
+      <w:lvlJc w:val="left"/>
+      <w:pPr>
+        <w:ind w:left="6480" w:hanging="360"/>
+      </w:pPr>
+      <w:rPr>
+        <w:rFonts w:ascii="Wingdings" w:hAnsi="Wingdings" w:hint="default"/>
+      </w:rPr>
+    </w:lvl>
+  </w:abstractNum>
+  <w:abstractNum w:abstractNumId="3" w15:restartNumberingAfterBreak="0">
+    <w:nsid w:val="731B1D65"/>
+    <w:multiLevelType w:val="hybridMultilevel"/>
+    <w:tmpl w:val="1AD476B0"/>
+    <w:lvl w:ilvl="0" w:tplc="B99E9C06">
+      <w:numFmt w:val="bullet"/>
+      <w:lvlText w:val="-"/>
+      <w:lvlJc w:val="left"/>
+      <w:pPr>
+        <w:ind w:left="720" w:hanging="360"/>
+      </w:pPr>
+      <w:rPr>
+        <w:rFonts w:ascii="Tw Cen MT" w:eastAsiaTheme="minorEastAsia" w:hAnsi="Tw Cen MT" w:cstheme="minorBidi" w:hint="default"/>
+      </w:rPr>
+    </w:lvl>
+    <w:lvl w:ilvl="1" w:tplc="2C0A0003" w:tentative="1">
+      <w:start w:val="1"/>
+      <w:numFmt w:val="bullet"/>
+      <w:lvlText w:val="o"/>
+      <w:lvlJc w:val="left"/>
+      <w:pPr>
+        <w:ind w:left="1440" w:hanging="360"/>
+      </w:pPr>
+      <w:rPr>
+        <w:rFonts w:ascii="Courier New" w:hAnsi="Courier New" w:cs="Courier New" w:hint="default"/>
+      </w:rPr>
+    </w:lvl>
+    <w:lvl w:ilvl="2" w:tplc="2C0A0005" w:tentative="1">
+      <w:start w:val="1"/>
+      <w:numFmt w:val="bullet"/>
+      <w:lvlText w:val=""/>
+      <w:lvlJc w:val="left"/>
+      <w:pPr>
+        <w:ind w:left="2160" w:hanging="360"/>
+      </w:pPr>
+      <w:rPr>
+        <w:rFonts w:ascii="Wingdings" w:hAnsi="Wingdings" w:hint="default"/>
+      </w:rPr>
+    </w:lvl>
+    <w:lvl w:ilvl="3" w:tplc="2C0A0001" w:tentative="1">
+      <w:start w:val="1"/>
+      <w:numFmt w:val="bullet"/>
+      <w:lvlText w:val=""/>
+      <w:lvlJc w:val="left"/>
+      <w:pPr>
+        <w:ind w:left="2880" w:hanging="360"/>
+      </w:pPr>
+      <w:rPr>
+        <w:rFonts w:ascii="Symbol" w:hAnsi="Symbol" w:hint="default"/>
+      </w:rPr>
+    </w:lvl>
+    <w:lvl w:ilvl="4" w:tplc="2C0A0003" w:tentative="1">
+      <w:start w:val="1"/>
+      <w:numFmt w:val="bullet"/>
+      <w:lvlText w:val="o"/>
+      <w:lvlJc w:val="left"/>
+      <w:pPr>
+        <w:ind w:left="3600" w:hanging="360"/>
+      </w:pPr>
+      <w:rPr>
+        <w:rFonts w:ascii="Courier New" w:hAnsi="Courier New" w:cs="Courier New" w:hint="default"/>
+      </w:rPr>
+    </w:lvl>
+    <w:lvl w:ilvl="5" w:tplc="2C0A0005" w:tentative="1">
+      <w:start w:val="1"/>
+      <w:numFmt w:val="bullet"/>
+      <w:lvlText w:val=""/>
+      <w:lvlJc w:val="left"/>
+      <w:pPr>
+        <w:ind w:left="4320" w:hanging="360"/>
+      </w:pPr>
+      <w:rPr>
+        <w:rFonts w:ascii="Wingdings" w:hAnsi="Wingdings" w:hint="default"/>
+      </w:rPr>
+    </w:lvl>
+    <w:lvl w:ilvl="6" w:tplc="2C0A0001" w:tentative="1">
+      <w:start w:val="1"/>
+      <w:numFmt w:val="bullet"/>
+      <w:lvlText w:val=""/>
+      <w:lvlJc w:val="left"/>
+      <w:pPr>
+        <w:ind w:left="5040" w:hanging="360"/>
+      </w:pPr>
+      <w:rPr>
+        <w:rFonts w:ascii="Symbol" w:hAnsi="Symbol" w:hint="default"/>
+      </w:rPr>
+    </w:lvl>
+    <w:lvl w:ilvl="7" w:tplc="2C0A0003" w:tentative="1">
+      <w:start w:val="1"/>
+      <w:numFmt w:val="bullet"/>
+      <w:lvlText w:val="o"/>
+      <w:lvlJc w:val="left"/>
+      <w:pPr>
+        <w:ind w:left="5760" w:hanging="360"/>
+      </w:pPr>
+      <w:rPr>
+        <w:rFonts w:ascii="Courier New" w:hAnsi="Courier New" w:cs="Courier New" w:hint="default"/>
+      </w:rPr>
+    </w:lvl>
+    <w:lvl w:ilvl="8" w:tplc="2C0A0005" w:tentative="1">
+      <w:start w:val="1"/>
+      <w:numFmt w:val="bullet"/>
+      <w:lvlText w:val=""/>
+      <w:lvlJc w:val="left"/>
+      <w:pPr>
+        <w:ind w:left="6480" w:hanging="360"/>
+      </w:pPr>
+      <w:rPr>
+        <w:rFonts w:ascii="Wingdings" w:hAnsi="Wingdings" w:hint="default"/>
+      </w:rPr>
+    </w:lvl>
+  </w:abstractNum>
   <w:num w:numId="1" w16cid:durableId="847911387">
     <w:abstractNumId w:val="1"/>
   </w:num>
   <w:num w:numId="2" w16cid:durableId="1760711055">
     <w:abstractNumId w:val="0"/>
+  </w:num>
+  <w:num w:numId="3" w16cid:durableId="1988778979">
+    <w:abstractNumId w:val="2"/>
+  </w:num>
+  <w:num w:numId="4" w16cid:durableId="148717947">
+    <w:abstractNumId w:val="3"/>
   </w:num>
 </w:numbering>
 </file>

</xml_diff>